<commit_message>
Chapter two book updates
</commit_message>
<xml_diff>
--- a/Chapter_02/ch02.docx
+++ b/Chapter_02/ch02.docx
@@ -176,10 +176,7 @@
         <w:t>Notice that t</w:t>
       </w:r>
       <w:r>
-        <w:t xml:space="preserve">he </w:t>
-      </w:r>
-      <w:r>
-        <w:t>icons stacked vertically on the left side of the application</w:t>
+        <w:t>he icons stacked vertically on the left side of the application</w:t>
       </w:r>
       <w:r>
         <w:t xml:space="preserve"> (the ‘Activity Bar’)</w:t>
@@ -191,22 +188,16 @@
         <w:t>functionality</w:t>
       </w:r>
       <w:r>
-        <w:t xml:space="preserve">. A </w:t>
-      </w:r>
-      <w:r>
-        <w:t>closer examination of these icons</w:t>
-      </w:r>
-      <w:r>
-        <w:t>, as shown in f</w:t>
-      </w:r>
-      <w:r>
-        <w:t>igure 2.2</w:t>
-      </w:r>
-      <w:r>
-        <w:t>,</w:t>
-      </w:r>
-      <w:r>
-        <w:t xml:space="preserve"> </w:t>
+        <w:t>. A closer examination of these icons</w:t>
+      </w:r>
+      <w:r>
+        <w:t>, as shown in figure 2</w:t>
+      </w:r>
+      <w:r>
+        <w:t>-</w:t>
+      </w:r>
+      <w:r>
+        <w:t xml:space="preserve">2, </w:t>
       </w:r>
       <w:r>
         <w:t>reveals that one</w:t>
@@ -319,16 +310,7 @@
         <w:pStyle w:val="Caption"/>
       </w:pPr>
       <w:r>
-        <w:t>Figure 2-</w:t>
-      </w:r>
-      <w:r>
-        <w:t>2</w:t>
-      </w:r>
-      <w:r>
-        <w:t xml:space="preserve">. </w:t>
-      </w:r>
-      <w:r>
-        <w:t>Connection Access</w:t>
+        <w:t>Figure 2-2. Connection Access</w:t>
       </w:r>
     </w:p>
     <w:p>
@@ -393,241 +375,27 @@
       <w:r>
         <w:t xml:space="preserve">for this </w:t>
       </w:r>
-      <w:bookmarkStart w:id="0" w:name="_GoBack"/>
-      <w:bookmarkEnd w:id="0"/>
       <w:r>
         <w:t>are included in the last section of this chapter).</w:t>
       </w:r>
     </w:p>
     <w:p>
       <w:pPr>
-        <w:pStyle w:val="BodyText"/>
-      </w:pPr>
-    </w:p>
-    <w:p>
-      <w:pPr>
-        <w:pStyle w:val="Heading1"/>
-      </w:pPr>
-      <w:r>
-        <w:t>Grouping and Color Coding your Connections</w:t>
-      </w:r>
-    </w:p>
-    <w:p>
-      <w:pPr>
-        <w:pStyle w:val="BodyText"/>
-      </w:pPr>
-      <w:r>
-        <w:t xml:space="preserve">are often </w:t>
-      </w:r>
-      <w:r>
-        <w:rPr>
-          <w:rStyle w:val="Emphasis"/>
-        </w:rPr>
-        <w:t>not</w:t>
-      </w:r>
-      <w:r>
-        <w:t xml:space="preserve"> mutually exclusive. For example, you could have an Azure SQL Database, manually defined under the </w:t>
-      </w:r>
-    </w:p>
-    <w:p>
-      <w:pPr>
-        <w:pStyle w:val="Heading1"/>
-      </w:pPr>
-      <w:r>
-        <w:t>Central Management Servers Extension</w:t>
-      </w:r>
-    </w:p>
-    <w:p>
-      <w:pPr>
-        <w:pStyle w:val="BodyText"/>
-      </w:pPr>
-      <w:r>
-        <w:t xml:space="preserve">Not content to simply be cross-platform, </w:t>
-      </w:r>
-    </w:p>
-    <w:p>
-      <w:pPr>
         <w:pStyle w:val="Heading2"/>
       </w:pPr>
       <w:r>
-        <w:t>Summary</w:t>
-      </w:r>
-    </w:p>
-    <w:p>
-      <w:pPr>
-        <w:pStyle w:val="BodyText"/>
-      </w:pPr>
-      <w:r>
-        <w:t>When asked</w:t>
-      </w:r>
-      <w:r>
-        <w:t xml:space="preserve"> </w:t>
-      </w:r>
-    </w:p>
-    <w:p>
-      <w:pPr>
-        <w:pStyle w:val="BodyText"/>
-      </w:pPr>
-      <w:r>
-        <w:br w:type="page"/>
-      </w:r>
-    </w:p>
-    <w:p>
-      <w:pPr>
-        <w:pStyle w:val="ChapterNumber"/>
-      </w:pPr>
-      <w:r>
-        <w:lastRenderedPageBreak/>
-        <w:t>1</w:t>
-      </w:r>
-    </w:p>
-    <w:p>
-      <w:pPr>
-        <w:pStyle w:val="ChapterTitle"/>
-      </w:pPr>
-      <w:r>
-        <w:t>Your First Chapter</w:t>
-      </w:r>
-    </w:p>
-    <w:p>
-      <w:pPr>
-        <w:pStyle w:val="BodyText"/>
-      </w:pPr>
-      <w:r>
-        <w:t>Welcome to the Apress template! We build our editorial processes around this Word template that you're looking at right now. Begin each new chapter by: 1) Opening this template, and 2) Selecting File -&gt; Save As to create a new chapter file.</w:t>
-      </w:r>
-    </w:p>
-    <w:p>
-      <w:pPr>
-        <w:pStyle w:val="NoteTipCaution"/>
-        <w:pBdr>
-          <w:top w:val="single" w:sz="8" w:space="14" w:color="000000"/>
-        </w:pBdr>
-      </w:pPr>
-      <w:r>
-        <w:rPr>
-          <w:rStyle w:val="Strong"/>
-        </w:rPr>
-        <w:t>Tip:</w:t>
-      </w:r>
-      <w:r>
-        <w:t xml:space="preserve"> Don’t expect a WYSIWYG view of your book as it will appear to your readers. The template’s job is to facilitate your use of building blocks such as headings and lists and paragraphs that we support in our books. </w:t>
-      </w:r>
-    </w:p>
-    <w:p>
-      <w:pPr>
-        <w:pStyle w:val="Heading1"/>
-      </w:pPr>
-      <w:r>
-        <w:t>Chapter File Names</w:t>
-      </w:r>
-    </w:p>
-    <w:p>
-      <w:pPr>
-        <w:pStyle w:val="BodyText"/>
-      </w:pPr>
-      <w:r>
-        <w:t>Any project involving many files benefits from a naming convention. We like to see the following format when you name your chapters:</w:t>
-      </w:r>
-    </w:p>
-    <w:p>
-      <w:pPr>
-        <w:pStyle w:val="Code"/>
-      </w:pPr>
-      <w:r>
-        <w:t>ch01.doc</w:t>
-      </w:r>
-    </w:p>
-    <w:p>
-      <w:pPr>
-        <w:pStyle w:val="BodyText"/>
-      </w:pPr>
-      <w:r>
-        <w:t>Optionally, you can choose to provide some additional text to jog your memory about each chapter's topic. For example:</w:t>
-      </w:r>
-    </w:p>
-    <w:p>
-      <w:pPr>
-        <w:pStyle w:val="Code"/>
-      </w:pPr>
-      <w:r>
-        <w:t>ch01_GettingStarted.doc</w:t>
-      </w:r>
-    </w:p>
-    <w:p>
-      <w:pPr>
-        <w:pStyle w:val="BodyText"/>
-      </w:pPr>
-      <w:r>
-        <w:t xml:space="preserve">Make sure the chapter number is first. Include the leading zero for chapters 1 through 9. Keep the format meticulously consistent. Don’t mix things up by giving us </w:t>
-      </w:r>
-      <w:r>
-        <w:rPr>
-          <w:rStyle w:val="Emphasis"/>
-        </w:rPr>
-        <w:t>ch01</w:t>
-      </w:r>
-      <w:r>
-        <w:t xml:space="preserve">, then </w:t>
-      </w:r>
-      <w:r>
-        <w:rPr>
-          <w:rStyle w:val="Emphasis"/>
-        </w:rPr>
-        <w:t>CH02</w:t>
-      </w:r>
-      <w:r>
-        <w:t xml:space="preserve">, and then </w:t>
-      </w:r>
-      <w:r>
-        <w:rPr>
-          <w:rStyle w:val="Emphasis"/>
-        </w:rPr>
-        <w:t>ch3</w:t>
-      </w:r>
-      <w:r>
-        <w:t xml:space="preserve">. Keep to </w:t>
-      </w:r>
-      <w:r>
-        <w:rPr>
-          <w:rStyle w:val="Emphasis"/>
-        </w:rPr>
-        <w:t>ch01</w:t>
-      </w:r>
-      <w:r>
-        <w:t xml:space="preserve"> all the time. That way the chapters sort correctly when we look at a file listing.</w:t>
-      </w:r>
-    </w:p>
-    <w:p>
-      <w:pPr>
-        <w:pStyle w:val="Heading1"/>
-      </w:pPr>
-      <w:r>
-        <w:rPr>
-          <w:b w:val="0"/>
-          <w:bCs w:val="0"/>
-        </w:rPr>
-        <w:br w:type="page"/>
-      </w:r>
-      <w:r>
-        <w:lastRenderedPageBreak/>
-        <w:t>Named Styles</w:t>
-      </w:r>
-    </w:p>
-    <w:p>
-      <w:pPr>
-        <w:pStyle w:val="BodyText"/>
-      </w:pPr>
-      <w:r>
-        <w:t xml:space="preserve">We like to think about writing a book chapter as being similar to building with Mega® Bloks. Our template provides a set of named paragraph styles. These are what you must use to write your chapter. You can't invent your own styles; you must use the building-blocks in the set. </w:t>
-      </w:r>
-    </w:p>
-    <w:p>
-      <w:pPr>
-        <w:pStyle w:val="BodyText"/>
-      </w:pPr>
-      <w:r>
-        <w:t>Figure 1-1 shows a typical view of this template as first opened in Word. The view varies between Mac OS X and Microsoft Windows, and between the various versions of Word, but you should see something similar to Figure 1-1. Notice the horizontal listing of named paragraph styles in the Ribbon, the first of which is Body Text, and then comes Bullet, and so on.</w:t>
+        <w:t>Connecting to SQL Server</w:t>
+      </w:r>
+    </w:p>
+    <w:p>
+      <w:pPr>
+        <w:pStyle w:val="BodyText"/>
+      </w:pPr>
+      <w:r>
+        <w:t xml:space="preserve">For our first connection, let’s connect to an on-premise version of SQL Server. </w:t>
+      </w:r>
+      <w:r>
+        <w:t>To start, click on ‘New connection’ in the ‘Welcome’ page as outlined in figure 2-3:</w:t>
       </w:r>
     </w:p>
     <w:p>
@@ -639,10 +407,10 @@
           <w:noProof/>
         </w:rPr>
         <w:drawing>
-          <wp:inline distT="0" distB="0" distL="0" distR="0" wp14:anchorId="395000B3" wp14:editId="588B6FAA">
-            <wp:extent cx="5029200" cy="2988310"/>
-            <wp:effectExtent l="0" t="0" r="0" b="2540"/>
-            <wp:docPr id="9" name="Picture 9"/>
+          <wp:inline distT="0" distB="0" distL="0" distR="0" wp14:anchorId="205B1522" wp14:editId="7BDA2C67">
+            <wp:extent cx="4359910" cy="1799590"/>
+            <wp:effectExtent l="0" t="0" r="2540" b="0"/>
+            <wp:docPr id="10" name="Picture 10"/>
             <wp:cNvGraphicFramePr>
               <a:graphicFrameLocks xmlns:a="http://schemas.openxmlformats.org/drawingml/2006/main" noChangeAspect="1"/>
             </wp:cNvGraphicFramePr>
@@ -671,7 +439,7 @@
                   <pic:spPr bwMode="auto">
                     <a:xfrm>
                       <a:off x="0" y="0"/>
-                      <a:ext cx="5029200" cy="2988310"/>
+                      <a:ext cx="4359910" cy="1799590"/>
                     </a:xfrm>
                     <a:prstGeom prst="rect">
                       <a:avLst/>
@@ -693,27 +461,24 @@
         <w:pStyle w:val="Caption"/>
       </w:pPr>
       <w:r>
-        <w:t>Figure 1-1. Opening view of this template in Word 2010</w:t>
-      </w:r>
-    </w:p>
-    <w:p>
-      <w:pPr>
-        <w:pStyle w:val="BodyText"/>
-      </w:pPr>
-      <w:r>
-        <w:t xml:space="preserve">Pay attention to the Style group in the Ribbon. Click the chapter number at the top of this template to see the highlight move to indicate a Chapter Number paragraph. Click anywhere in the chapter's name and see that it's in a Chapter Title paragraph. Click into this paragraph that you’re reading now to see that it's a Body Text paragraph. </w:t>
-      </w:r>
-    </w:p>
-    <w:p>
-      <w:pPr>
-        <w:pStyle w:val="BodyText"/>
-      </w:pPr>
-      <w:r>
-        <w:t xml:space="preserve">Figure 1-1's initial view isn't very useful. It's too tedious to select styles from the in-Ribbon gallery. Each version of Word provides a different way to open a </w:t>
-      </w:r>
-      <w:r>
-        <w:lastRenderedPageBreak/>
-        <w:t xml:space="preserve">vertical listing of styles that you can place to your left as you write. Figure 1-2 shows the tiny icon to click in Word 2010 for Microsoft Windows, and Figure 1-3 shows what to click in Word 2011 for Mac OS X. </w:t>
+        <w:t>Figure 2-3. New connection from Welcome page</w:t>
+      </w:r>
+    </w:p>
+    <w:p>
+      <w:pPr>
+        <w:pStyle w:val="BodyText"/>
+      </w:pPr>
+      <w:r>
+        <w:t xml:space="preserve">Or alternatively, </w:t>
+      </w:r>
+      <w:r>
+        <w:rPr>
+          <w:rStyle w:val="Emphasis"/>
+        </w:rPr>
+        <w:t>open</w:t>
+      </w:r>
+      <w:r>
+        <w:t xml:space="preserve"> the ‘Servers’ container in the ‘Side Bar’, and click on the ‘Add connection’ mini icon as shown in figure 2-4:</w:t>
       </w:r>
     </w:p>
     <w:p>
@@ -725,10 +490,10 @@
           <w:noProof/>
         </w:rPr>
         <w:drawing>
-          <wp:inline distT="0" distB="0" distL="0" distR="0" wp14:anchorId="4D3793FD" wp14:editId="7C00D7BD">
-            <wp:extent cx="4958080" cy="1119505"/>
-            <wp:effectExtent l="0" t="0" r="0" b="4445"/>
-            <wp:docPr id="8" name="Picture 8"/>
+          <wp:inline distT="0" distB="0" distL="0" distR="0" wp14:anchorId="1DBFB1CF" wp14:editId="385CA540">
+            <wp:extent cx="2903855" cy="826770"/>
+            <wp:effectExtent l="0" t="0" r="0" b="0"/>
+            <wp:docPr id="14" name="Picture 14"/>
             <wp:cNvGraphicFramePr>
               <a:graphicFrameLocks xmlns:a="http://schemas.openxmlformats.org/drawingml/2006/main" noChangeAspect="1"/>
             </wp:cNvGraphicFramePr>
@@ -736,7 +501,7 @@
               <a:graphicData uri="http://schemas.openxmlformats.org/drawingml/2006/picture">
                 <pic:pic xmlns:pic="http://schemas.openxmlformats.org/drawingml/2006/picture">
                   <pic:nvPicPr>
-                    <pic:cNvPr id="0" name="Picture 2"/>
+                    <pic:cNvPr id="0" name="Picture 3"/>
                     <pic:cNvPicPr>
                       <a:picLocks noChangeAspect="1" noChangeArrowheads="1"/>
                     </pic:cNvPicPr>
@@ -757,7 +522,7 @@
                   <pic:spPr bwMode="auto">
                     <a:xfrm>
                       <a:off x="0" y="0"/>
-                      <a:ext cx="4958080" cy="1119505"/>
+                      <a:ext cx="2903855" cy="826770"/>
                     </a:xfrm>
                     <a:prstGeom prst="rect">
                       <a:avLst/>
@@ -779,7 +544,30 @@
         <w:pStyle w:val="Caption"/>
       </w:pPr>
       <w:r>
-        <w:t>Figure 1-2. Icon to open a Styles panel in Word 2010 for Windows</w:t>
+        <w:t>Figure 2-4. New connection from the ‘Servers’ container</w:t>
+      </w:r>
+    </w:p>
+    <w:p>
+      <w:pPr>
+        <w:pStyle w:val="BodyText"/>
+      </w:pPr>
+      <w:r>
+        <w:t>The form shown in figure 2-5 will appear on the right side, allowing you to provide the specifics for your connection</w:t>
+      </w:r>
+      <w:r>
+        <w:t>. In the event you would like to connect using your ‘Windows’ credentials, the only required field at this point is the Server name that is hosting the SQL Server (instance)</w:t>
+      </w:r>
+      <w:r>
+        <w:t xml:space="preserve">. Also, if your SQL Server is running on the same computer as Azure Data Studio, you can </w:t>
+      </w:r>
+      <w:r>
+        <w:t>alternatively</w:t>
+      </w:r>
+      <w:r>
+        <w:t xml:space="preserve"> reference it as ‘localhost’</w:t>
+      </w:r>
+      <w:r>
+        <w:t>:</w:t>
       </w:r>
     </w:p>
     <w:p>
@@ -790,11 +578,12 @@
         <w:rPr>
           <w:noProof/>
         </w:rPr>
+        <w:lastRenderedPageBreak/>
         <w:drawing>
-          <wp:inline distT="0" distB="0" distL="0" distR="0" wp14:anchorId="68353D41" wp14:editId="233ABF53">
-            <wp:extent cx="4611370" cy="997585"/>
-            <wp:effectExtent l="0" t="0" r="0" b="0"/>
-            <wp:docPr id="7" name="Picture 7"/>
+          <wp:inline distT="0" distB="0" distL="0" distR="0" wp14:anchorId="12707196" wp14:editId="5FB96DCC">
+            <wp:extent cx="5025390" cy="3759835"/>
+            <wp:effectExtent l="0" t="0" r="3810" b="0"/>
+            <wp:docPr id="17" name="Picture 17"/>
             <wp:cNvGraphicFramePr>
               <a:graphicFrameLocks xmlns:a="http://schemas.openxmlformats.org/drawingml/2006/main" noChangeAspect="1"/>
             </wp:cNvGraphicFramePr>
@@ -802,7 +591,7 @@
               <a:graphicData uri="http://schemas.openxmlformats.org/drawingml/2006/picture">
                 <pic:pic xmlns:pic="http://schemas.openxmlformats.org/drawingml/2006/picture">
                   <pic:nvPicPr>
-                    <pic:cNvPr id="0" name="Picture 5"/>
+                    <pic:cNvPr id="0" name="Picture 6"/>
                     <pic:cNvPicPr>
                       <a:picLocks noChangeAspect="1" noChangeArrowheads="1"/>
                     </pic:cNvPicPr>
@@ -823,7 +612,7 @@
                   <pic:spPr bwMode="auto">
                     <a:xfrm>
                       <a:off x="0" y="0"/>
-                      <a:ext cx="4611370" cy="997585"/>
+                      <a:ext cx="5025390" cy="3759835"/>
                     </a:xfrm>
                     <a:prstGeom prst="rect">
                       <a:avLst/>
@@ -845,15 +634,15 @@
         <w:pStyle w:val="Caption"/>
       </w:pPr>
       <w:r>
-        <w:t>Figure 1-3. Icon to open a Styles panel in Word 2011 for OS X</w:t>
-      </w:r>
-    </w:p>
-    <w:p>
-      <w:pPr>
-        <w:pStyle w:val="BodyText"/>
-      </w:pPr>
-      <w:r>
-        <w:t xml:space="preserve">A Styles panel like the one at left in Figure 1-4 is what you're after. Now you can highlight or put your cursor into any paragraph and click a style name in the panel to apply the named style. In this way you should apply a named style to each and every paragraph in a chapter. </w:t>
+        <w:t>Figure 2-5. New connection form</w:t>
+      </w:r>
+    </w:p>
+    <w:p>
+      <w:pPr>
+        <w:pStyle w:val="BodyText"/>
+      </w:pPr>
+      <w:r>
+        <w:t>In the event you are connecting to an instance of SQL on Linux you will probably need to use a SQL Login, or if you are connecting to an instance in Azure, you may want to use “Azure Active Directory” which are illustrated in figure 2-6:</w:t>
       </w:r>
     </w:p>
     <w:p>
@@ -866,10 +655,10 @@
         </w:rPr>
         <w:lastRenderedPageBreak/>
         <w:drawing>
-          <wp:inline distT="0" distB="0" distL="0" distR="0" wp14:anchorId="5D7BD97A" wp14:editId="4900D5D8">
-            <wp:extent cx="5029200" cy="2988310"/>
-            <wp:effectExtent l="0" t="0" r="0" b="2540"/>
-            <wp:docPr id="6" name="Picture 6"/>
+          <wp:inline distT="0" distB="0" distL="0" distR="0" wp14:anchorId="0B2F03F4" wp14:editId="7BB11A19">
+            <wp:extent cx="5025390" cy="3635375"/>
+            <wp:effectExtent l="0" t="0" r="3810" b="3175"/>
+            <wp:docPr id="18" name="Picture 18"/>
             <wp:cNvGraphicFramePr>
               <a:graphicFrameLocks xmlns:a="http://schemas.openxmlformats.org/drawingml/2006/main" noChangeAspect="1"/>
             </wp:cNvGraphicFramePr>
@@ -877,7 +666,7 @@
               <a:graphicData uri="http://schemas.openxmlformats.org/drawingml/2006/picture">
                 <pic:pic xmlns:pic="http://schemas.openxmlformats.org/drawingml/2006/picture">
                   <pic:nvPicPr>
-                    <pic:cNvPr id="0" name="Picture 3"/>
+                    <pic:cNvPr id="0" name="Picture 7"/>
                     <pic:cNvPicPr>
                       <a:picLocks noChangeAspect="1" noChangeArrowheads="1"/>
                     </pic:cNvPicPr>
@@ -898,7 +687,7 @@
                   <pic:spPr bwMode="auto">
                     <a:xfrm>
                       <a:off x="0" y="0"/>
-                      <a:ext cx="5029200" cy="2988310"/>
+                      <a:ext cx="5025390" cy="3635375"/>
                     </a:xfrm>
                     <a:prstGeom prst="rect">
                       <a:avLst/>
@@ -920,69 +709,174 @@
         <w:pStyle w:val="Caption"/>
       </w:pPr>
       <w:r>
-        <w:t>Figure 1-4. Word 2010 with the Styles panel open to the left</w:t>
-      </w:r>
-    </w:p>
-    <w:p>
-      <w:pPr>
-        <w:pStyle w:val="BodyText"/>
-      </w:pPr>
-      <w:r>
-        <w:t>You can also select a style and begin typing. For example, you can select Body Text in a blank paragraph and begin typing a series of Body Text paragraphs one after the other. Some authors prefer to type an entire section as body text so as to stay focused on their content without distraction, and then go back afterward and apply other styles as needed.</w:t>
-      </w:r>
-    </w:p>
-    <w:p>
-      <w:pPr>
-        <w:pStyle w:val="BodyText"/>
-      </w:pPr>
-      <w:r>
-        <w:t xml:space="preserve">Don't leave blank paragraphs for spacing purposes, and don't leave any paragraphs without applying one of our styles to them. Use only our styles, and be sure that </w:t>
+        <w:t>Figure 2-6. New connection form</w:t>
+      </w:r>
+    </w:p>
+    <w:p>
+      <w:pPr>
+        <w:pStyle w:val="BodyText"/>
+      </w:pPr>
+      <w:r>
+        <w:t>The ‘Database’ connection option allows you to connect directly to a database on your target server. Leaving this field as ‘&lt;default&gt;’ will connect you to at the ‘</w:t>
+      </w:r>
+      <w:r>
+        <w:t>S</w:t>
+      </w:r>
+      <w:r>
+        <w:t xml:space="preserve">erver’ level, which </w:t>
+      </w:r>
+      <w:r>
+        <w:t>like most database front-ends,</w:t>
+      </w:r>
+      <w:r>
+        <w:t xml:space="preserve"> provide</w:t>
+      </w:r>
+      <w:r>
+        <w:t>s</w:t>
+      </w:r>
+      <w:r>
+        <w:t xml:space="preserve"> a drill down option to the contained databases. </w:t>
+      </w:r>
+      <w:r>
+        <w:t>However, i</w:t>
+      </w:r>
+      <w:r>
+        <w:t>f you do specify a database name</w:t>
+      </w:r>
+      <w:r>
+        <w:t xml:space="preserve"> in this form,</w:t>
+      </w:r>
+      <w:r>
+        <w:t xml:space="preserve"> </w:t>
+      </w:r>
+      <w:r>
+        <w:t>there is no</w:t>
+      </w:r>
+      <w:r>
+        <w:t xml:space="preserve"> ability to ‘drill-up’ to the hosting SQL Server</w:t>
+      </w:r>
+      <w:r>
+        <w:t xml:space="preserve"> when using that connection</w:t>
+      </w:r>
+      <w:r>
+        <w:t>.</w:t>
+      </w:r>
+      <w:r>
+        <w:t xml:space="preserve"> Because of this, if you have many databases, you may want to have direct ‘database’ connections for your most frequented databases, and a general ‘server’ connection for the remaining databases.</w:t>
+      </w:r>
+    </w:p>
+    <w:p>
+      <w:pPr>
+        <w:pStyle w:val="BodyText"/>
+      </w:pPr>
+      <w:r>
+        <w:t xml:space="preserve">If you have a </w:t>
       </w:r>
       <w:r>
         <w:rPr>
           <w:rStyle w:val="Emphasis"/>
         </w:rPr>
-        <w:t>every</w:t>
-      </w:r>
-      <w:r>
-        <w:t xml:space="preserve"> paragraph has one of our styles attached. </w:t>
-      </w:r>
-    </w:p>
-    <w:p>
-      <w:pPr>
-        <w:pStyle w:val="Heading1"/>
-      </w:pPr>
-      <w:r>
-        <w:t>Flowable Text</w:t>
-      </w:r>
-    </w:p>
-    <w:p>
-      <w:pPr>
-        <w:pStyle w:val="BodyText"/>
-      </w:pPr>
-      <w:r>
-        <w:t xml:space="preserve">Writing is not about the printed page anymore. The world is changed, and two-thirds or more of your readers will be on electronic devices. Good publishing in today's market is about creating </w:t>
+        <w:t>pet</w:t>
+      </w:r>
+      <w:r>
+        <w:t xml:space="preserve"> </w:t>
+      </w:r>
+      <w:r>
+        <w:t xml:space="preserve">(i.e., friendly) </w:t>
+      </w:r>
+      <w:r>
+        <w:t>name for a given server (or database) you can use the optional ‘Name’ field</w:t>
+      </w:r>
+      <w:r>
+        <w:t xml:space="preserve"> located at the bottom of the connection form</w:t>
+      </w:r>
+      <w:r>
+        <w:t xml:space="preserve">. This ‘Name’ field could also be used to clarify the connection </w:t>
       </w:r>
       <w:r>
         <w:rPr>
           <w:rStyle w:val="Emphasis"/>
         </w:rPr>
-        <w:t>flowable text</w:t>
-      </w:r>
-      <w:r>
-        <w:t xml:space="preserve">. Everything you've ever read about writing for the web now applies to books. </w:t>
-      </w:r>
-    </w:p>
-    <w:p>
-      <w:pPr>
-        <w:pStyle w:val="BodyText"/>
-      </w:pPr>
-      <w:r>
-        <w:t xml:space="preserve">The left-side image in Figure 1-5 shows an example of complex formatting we now like to avoid. You're looking at a triple-level list as viewed from Amazon.com's Kindle app on the iPhone 5. The look begins to get awkward as </w:t>
-      </w:r>
+        <w:t>context</w:t>
+      </w:r>
+      <w:r>
+        <w:t xml:space="preserve">. For example, if using </w:t>
+      </w:r>
+      <w:r>
+        <w:t>a ‘</w:t>
+      </w:r>
+      <w:r>
+        <w:t>SQL Login</w:t>
+      </w:r>
+      <w:r>
+        <w:t>’ with perhaps limited access, you could append</w:t>
+      </w:r>
+      <w:r>
+        <w:t xml:space="preserve"> </w:t>
+      </w:r>
+      <w:r>
+        <w:t>a short descriptive tag such as</w:t>
+      </w:r>
+      <w:r>
+        <w:t xml:space="preserve"> ‘Read Only</w:t>
+      </w:r>
+      <w:r>
+        <w:t>’ to the connection name.</w:t>
+      </w:r>
+    </w:p>
+    <w:p>
+      <w:pPr>
+        <w:pStyle w:val="BodyText"/>
+      </w:pPr>
+      <w:r>
+        <w:t>We will cover considerations when using the ‘Server group’ in</w:t>
+      </w:r>
+      <w:r>
+        <w:t xml:space="preserve"> </w:t>
+      </w:r>
+      <w:r>
+        <w:t xml:space="preserve">the </w:t>
+      </w:r>
+      <w:r>
+        <w:t>following</w:t>
+      </w:r>
+      <w:r>
+        <w:t xml:space="preserve"> section</w:t>
+      </w:r>
+      <w:r>
+        <w:t xml:space="preserve"> “</w:t>
+      </w:r>
+      <w:r>
+        <w:t>Grouping and Color Coding your Connections</w:t>
+      </w:r>
+      <w:r>
+        <w:t>”</w:t>
+      </w:r>
+      <w:r>
+        <w:t>.</w:t>
+      </w:r>
+    </w:p>
+    <w:p>
+      <w:pPr>
+        <w:pStyle w:val="Heading2"/>
+      </w:pPr>
       <w:r>
         <w:lastRenderedPageBreak/>
-        <w:t xml:space="preserve">nested items are increasingly pushed to the right. A large area of the display surface goes unused, and it's difficult for readers to come to grips with the three kingdoms when the top-level bullets are separated by many "pages" of nested content. </w:t>
+        <w:t>Connecting to Azure</w:t>
+      </w:r>
+      <w:r>
+        <w:t xml:space="preserve"> SQL Database</w:t>
+      </w:r>
+    </w:p>
+    <w:p>
+      <w:pPr>
+        <w:pStyle w:val="BodyText"/>
+      </w:pPr>
+      <w:r>
+        <w:t>Connecting to your database in Azure can achieved in much the same way as connecting to an on-premise instance of SQL Server. Figure 2-7 shows an example of connecting to an Azure SQL Database</w:t>
+      </w:r>
+      <w:r>
+        <w:t>:</w:t>
       </w:r>
     </w:p>
     <w:p>
@@ -994,10 +888,10 @@
           <w:noProof/>
         </w:rPr>
         <w:drawing>
-          <wp:inline distT="0" distB="0" distL="0" distR="0" wp14:anchorId="7353089D" wp14:editId="294553BC">
-            <wp:extent cx="5029200" cy="4638040"/>
+          <wp:inline distT="0" distB="0" distL="0" distR="0" wp14:anchorId="037D5B05" wp14:editId="204E6737">
+            <wp:extent cx="4769485" cy="3738245"/>
             <wp:effectExtent l="0" t="0" r="0" b="0"/>
-            <wp:docPr id="5" name="Picture 5"/>
+            <wp:docPr id="16" name="Picture 16"/>
             <wp:cNvGraphicFramePr>
               <a:graphicFrameLocks xmlns:a="http://schemas.openxmlformats.org/drawingml/2006/main" noChangeAspect="1"/>
             </wp:cNvGraphicFramePr>
@@ -1005,7 +899,7 @@
               <a:graphicData uri="http://schemas.openxmlformats.org/drawingml/2006/picture">
                 <pic:pic xmlns:pic="http://schemas.openxmlformats.org/drawingml/2006/picture">
                   <pic:nvPicPr>
-                    <pic:cNvPr id="0" name="Picture 4"/>
+                    <pic:cNvPr id="0" name="Picture 2"/>
                     <pic:cNvPicPr>
                       <a:picLocks noChangeAspect="1" noChangeArrowheads="1"/>
                     </pic:cNvPicPr>
@@ -1026,7 +920,7 @@
                   <pic:spPr bwMode="auto">
                     <a:xfrm>
                       <a:off x="0" y="0"/>
-                      <a:ext cx="5029200" cy="4638040"/>
+                      <a:ext cx="4769485" cy="3738245"/>
                     </a:xfrm>
                     <a:prstGeom prst="rect">
                       <a:avLst/>
@@ -1048,72 +942,83 @@
         <w:pStyle w:val="Caption"/>
       </w:pPr>
       <w:r>
-        <w:t>Figure 1-5. Complex versus simple formatting</w:t>
-      </w:r>
-    </w:p>
-    <w:p>
-      <w:pPr>
-        <w:pStyle w:val="BodyText"/>
-      </w:pPr>
-      <w:r>
-        <w:t xml:space="preserve">The right-side image shows a better way to present the same content. The look is more appealing to the eye because the column-width is consistent from top to bottom. List levels are presented independently, making it easy for readers on everything from tiny iPhones to large desktop browser windows to take in each level at a glance. None of the display's surface area goes to waste. </w:t>
-      </w:r>
-    </w:p>
-    <w:p>
-      <w:pPr>
-        <w:pStyle w:val="BodyText"/>
-      </w:pPr>
-      <w:r>
-        <w:t xml:space="preserve">Your content will be read from smart phones, tablets, Kindle devices, Nooks, web browsers on a PC, and last of all from the printed page. It's to your advantage to </w:t>
-      </w:r>
-      <w:r>
+        <w:t>Figure 2-</w:t>
+      </w:r>
+      <w:r>
+        <w:t>7</w:t>
+      </w:r>
+      <w:r>
+        <w:t xml:space="preserve">. </w:t>
+      </w:r>
+      <w:r>
+        <w:t>Connecting to Azure SQL Database</w:t>
+      </w:r>
+    </w:p>
+    <w:p>
+      <w:pPr>
+        <w:pStyle w:val="BodyText"/>
+      </w:pPr>
+      <w:r>
+        <w:t xml:space="preserve">Specify </w:t>
+      </w:r>
+      <w:r>
+        <w:t xml:space="preserve">the ‘Server’ </w:t>
+      </w:r>
+      <w:r>
+        <w:t>by using</w:t>
+      </w:r>
+      <w:r>
+        <w:t xml:space="preserve"> the fully qualified Azure URI </w:t>
+      </w:r>
+      <w:r>
+        <w:t>which points</w:t>
+      </w:r>
+      <w:r>
+        <w:t xml:space="preserve"> your database</w:t>
+      </w:r>
+      <w:r>
+        <w:rPr>
+          <w:rStyle w:val="FootnoteReference"/>
+        </w:rPr>
+        <w:footnoteReference w:id="1"/>
+      </w:r>
+      <w:r>
+        <w:t xml:space="preserve">. </w:t>
+      </w:r>
+      <w:r>
+        <w:t>Next provide an ‘Authentication type’ which would be either ‘SQL Login’, or more preferably ‘Azure Active Directory’.</w:t>
+      </w:r>
+    </w:p>
+    <w:p>
+      <w:pPr>
+        <w:pStyle w:val="Heading3"/>
+      </w:pPr>
+      <w:r>
+        <w:t>Azure Container</w:t>
+      </w:r>
+    </w:p>
+    <w:p>
+      <w:pPr>
+        <w:pStyle w:val="BodyText"/>
+      </w:pPr>
+      <w:r>
+        <w:t>You can also use the ‘Azure’ container found in ADS ‘Side Bar’ for Connections as displayed in figure 2-8:</w:t>
+      </w:r>
+    </w:p>
+    <w:p>
+      <w:pPr>
+        <w:pStyle w:val="Figure"/>
+      </w:pPr>
+      <w:r>
+        <w:rPr>
+          <w:noProof/>
+        </w:rPr>
         <w:lastRenderedPageBreak/>
-        <w:t>write simple content that can be reflowed onto devices no matter what their display dimensions. We've designed this template with the minimum-needed styles to help keep the content simple and flowable to any device.</w:t>
-      </w:r>
-    </w:p>
-    <w:p>
-      <w:pPr>
-        <w:pStyle w:val="NoteTipCaution"/>
-      </w:pPr>
-      <w:r>
-        <w:rPr>
-          <w:rStyle w:val="Strong"/>
-        </w:rPr>
-        <w:t>Tip:</w:t>
-      </w:r>
-      <w:r>
-        <w:t xml:space="preserve"> Do not obsess over pagination or whether figures fall on one page or another as you write in the template. Readers will see varying views depending upon whether they read in print, from the Kindle or the Nook, from an online service such as Springer Link, or from PDF. It is not possible, nor should you try, to optimize the layout of your content, because it is impossible to know in what medium and format readers will see it. </w:t>
-      </w:r>
-    </w:p>
-    <w:p>
-      <w:pPr>
-        <w:pStyle w:val="Heading1"/>
-      </w:pPr>
-      <w:r>
-        <w:t>Headings and Structure</w:t>
-      </w:r>
-    </w:p>
-    <w:p>
-      <w:pPr>
-        <w:pStyle w:val="BodyText"/>
-      </w:pPr>
-      <w:r>
-        <w:t>Chapters are composed of sections, and a section is a heading followed by content. It's a good idea when you begin to write a chapter to plan out the major topics. Write the main headings and be sure you're happy with how they flow before you begin writing their content. For example, Figure 1-6 shows our first cut at the main sections in this template as viewed from Word's Outline View.</w:t>
-      </w:r>
-    </w:p>
-    <w:p>
-      <w:pPr>
-        <w:pStyle w:val="Figure"/>
-      </w:pPr>
-      <w:r>
-        <w:rPr>
-          <w:noProof/>
-        </w:rPr>
         <w:drawing>
-          <wp:inline distT="0" distB="0" distL="0" distR="0" wp14:anchorId="537E736F" wp14:editId="6984F968">
-            <wp:extent cx="5029200" cy="2988310"/>
-            <wp:effectExtent l="0" t="0" r="0" b="2540"/>
-            <wp:docPr id="4" name="Picture 4"/>
+          <wp:inline distT="0" distB="0" distL="0" distR="0" wp14:anchorId="0871C7B4" wp14:editId="0E85FEE7">
+            <wp:extent cx="2765425" cy="2275205"/>
+            <wp:effectExtent l="0" t="0" r="0" b="0"/>
+            <wp:docPr id="19" name="Picture 19"/>
             <wp:cNvGraphicFramePr>
               <a:graphicFrameLocks xmlns:a="http://schemas.openxmlformats.org/drawingml/2006/main" noChangeAspect="1"/>
             </wp:cNvGraphicFramePr>
@@ -1121,7 +1026,7 @@
               <a:graphicData uri="http://schemas.openxmlformats.org/drawingml/2006/picture">
                 <pic:pic xmlns:pic="http://schemas.openxmlformats.org/drawingml/2006/picture">
                   <pic:nvPicPr>
-                    <pic:cNvPr id="0" name="Picture 6"/>
+                    <pic:cNvPr id="0" name="Picture 3"/>
                     <pic:cNvPicPr>
                       <a:picLocks noChangeAspect="1" noChangeArrowheads="1"/>
                     </pic:cNvPicPr>
@@ -1142,7 +1047,7 @@
                   <pic:spPr bwMode="auto">
                     <a:xfrm>
                       <a:off x="0" y="0"/>
-                      <a:ext cx="5029200" cy="2988310"/>
+                      <a:ext cx="2765425" cy="2275205"/>
                     </a:xfrm>
                     <a:prstGeom prst="rect">
                       <a:avLst/>
@@ -1164,71 +1069,265 @@
         <w:pStyle w:val="Caption"/>
       </w:pPr>
       <w:r>
+        <w:t>Figure 2-</w:t>
+      </w:r>
+      <w:r>
+        <w:t>8</w:t>
+      </w:r>
+      <w:r>
+        <w:t xml:space="preserve">. Azure </w:t>
+      </w:r>
+      <w:r>
+        <w:t>Connections</w:t>
+      </w:r>
+    </w:p>
+    <w:p>
+      <w:pPr>
+        <w:pStyle w:val="BodyText"/>
+      </w:pPr>
+      <w:r>
+        <w:t>This ‘Azure resource browsing’ feature only requires that you have first authenticated with Azure Active Directory for your current ‘desktop’ session.</w:t>
+      </w:r>
+      <w:bookmarkStart w:id="0" w:name="_GoBack"/>
+      <w:bookmarkEnd w:id="0"/>
+    </w:p>
+    <w:p>
+      <w:pPr>
+        <w:pStyle w:val="Heading2"/>
+      </w:pPr>
+      <w:r>
+        <w:t>Connecting to PostgreSQL</w:t>
+      </w:r>
+    </w:p>
+    <w:p>
+      <w:pPr>
+        <w:pStyle w:val="BodyText"/>
+      </w:pPr>
+    </w:p>
+    <w:p>
+      <w:pPr>
+        <w:pStyle w:val="Heading1"/>
+      </w:pPr>
+      <w:r>
+        <w:t>Grouping and Color Coding your Connections</w:t>
+      </w:r>
+    </w:p>
+    <w:p>
+      <w:pPr>
+        <w:pStyle w:val="BodyText"/>
+      </w:pPr>
+      <w:r>
+        <w:t xml:space="preserve">are often </w:t>
+      </w:r>
+      <w:r>
+        <w:rPr>
+          <w:rStyle w:val="Emphasis"/>
+        </w:rPr>
+        <w:t>not</w:t>
+      </w:r>
+      <w:r>
+        <w:t xml:space="preserve"> mutually exclusive. For example, you could have an Azure SQL Database, manually defined under the </w:t>
+      </w:r>
+    </w:p>
+    <w:p>
+      <w:pPr>
+        <w:pStyle w:val="Heading1"/>
+      </w:pPr>
+      <w:r>
+        <w:t>Central Management Servers Extension</w:t>
+      </w:r>
+    </w:p>
+    <w:p>
+      <w:pPr>
+        <w:pStyle w:val="BodyText"/>
+      </w:pPr>
+      <w:r>
+        <w:t xml:space="preserve">Not content to simply be cross-platform, </w:t>
+      </w:r>
+    </w:p>
+    <w:p>
+      <w:pPr>
+        <w:pStyle w:val="Heading2"/>
+      </w:pPr>
+      <w:r>
+        <w:t>Summary</w:t>
+      </w:r>
+    </w:p>
+    <w:p>
+      <w:pPr>
+        <w:pStyle w:val="BodyText"/>
+      </w:pPr>
+      <w:r>
+        <w:t>When asked</w:t>
+      </w:r>
+      <w:r>
+        <w:t xml:space="preserve"> </w:t>
+      </w:r>
+    </w:p>
+    <w:p>
+      <w:pPr>
+        <w:pStyle w:val="BodyText"/>
+      </w:pPr>
+      <w:r>
+        <w:br w:type="page"/>
+      </w:r>
+    </w:p>
+    <w:p>
+      <w:pPr>
+        <w:pStyle w:val="ChapterNumber"/>
+      </w:pPr>
+      <w:r>
         <w:lastRenderedPageBreak/>
-        <w:t>Figure 1-6. Our first cut at this template's major topics</w:t>
-      </w:r>
-    </w:p>
-    <w:p>
-      <w:pPr>
-        <w:pStyle w:val="BodyText"/>
-      </w:pPr>
-      <w:r>
-        <w:t>You can also see in Figure 1-6 what we think of as the canonical form of a book chapter:</w:t>
-      </w:r>
-    </w:p>
-    <w:p>
-      <w:pPr>
-        <w:pStyle w:val="NumList"/>
-        <w:numPr>
-          <w:ilvl w:val="0"/>
-          <w:numId w:val="20"/>
-        </w:numPr>
-        <w:spacing w:line="316" w:lineRule="auto"/>
-      </w:pPr>
-      <w:r>
-        <w:t>Chapter number and title</w:t>
-      </w:r>
-    </w:p>
-    <w:p>
-      <w:pPr>
-        <w:pStyle w:val="NumList"/>
-        <w:numPr>
-          <w:ilvl w:val="0"/>
-          <w:numId w:val="20"/>
-        </w:numPr>
-        <w:spacing w:line="316" w:lineRule="auto"/>
-      </w:pPr>
-      <w:r>
-        <w:t>One to three paragraphs introducing the chapter</w:t>
-      </w:r>
-    </w:p>
-    <w:p>
-      <w:pPr>
-        <w:pStyle w:val="NumList"/>
-        <w:numPr>
-          <w:ilvl w:val="0"/>
-          <w:numId w:val="20"/>
-        </w:numPr>
-        <w:spacing w:line="316" w:lineRule="auto"/>
-      </w:pPr>
-      <w:r>
-        <w:t>Then the main sections in their proper order</w:t>
-      </w:r>
-    </w:p>
-    <w:p>
-      <w:pPr>
-        <w:pStyle w:val="BodyText"/>
-      </w:pPr>
-      <w:r>
-        <w:t xml:space="preserve">Apply the Heading-1 style to all your main headings. Select the heading paragraphs. Then press ALT-1, or click Heading 1 in the Styles panel shown earlier in Figure 1-4. </w:t>
-      </w:r>
-    </w:p>
-    <w:p>
-      <w:pPr>
-        <w:pStyle w:val="BodyText"/>
-      </w:pPr>
-      <w:r>
-        <w:t>Begin each main section by recursively applying the same approach and dividing each section into subsections. Figure 1-7 shows an example that is our first cut at subdividing the upcoming section on "Lists". Press ALT-2 or click Heading-2 in the Styles panel to mark the subheadings.</w:t>
+        <w:t>1</w:t>
+      </w:r>
+    </w:p>
+    <w:p>
+      <w:pPr>
+        <w:pStyle w:val="ChapterTitle"/>
+      </w:pPr>
+      <w:r>
+        <w:t>Your First Chapter</w:t>
+      </w:r>
+    </w:p>
+    <w:p>
+      <w:pPr>
+        <w:pStyle w:val="BodyText"/>
+      </w:pPr>
+      <w:r>
+        <w:t>Welcome to the Apress template! We build our editorial processes around this Word template that you're looking at right now. Begin each new chapter by: 1) Opening this template, and 2) Selecting File -&gt; Save As to create a new chapter file.</w:t>
+      </w:r>
+    </w:p>
+    <w:p>
+      <w:pPr>
+        <w:pStyle w:val="NoteTipCaution"/>
+        <w:pBdr>
+          <w:top w:val="single" w:sz="8" w:space="14" w:color="000000"/>
+        </w:pBdr>
+      </w:pPr>
+      <w:r>
+        <w:rPr>
+          <w:rStyle w:val="Strong"/>
+        </w:rPr>
+        <w:t>Tip:</w:t>
+      </w:r>
+      <w:r>
+        <w:t xml:space="preserve"> Don’t expect a WYSIWYG view of your book as it will appear to your readers. The template’s job is to facilitate your use of building blocks such as headings and lists and paragraphs that we support in our books. </w:t>
+      </w:r>
+    </w:p>
+    <w:p>
+      <w:pPr>
+        <w:pStyle w:val="Heading1"/>
+      </w:pPr>
+      <w:r>
+        <w:t>Chapter File Names</w:t>
+      </w:r>
+    </w:p>
+    <w:p>
+      <w:pPr>
+        <w:pStyle w:val="BodyText"/>
+      </w:pPr>
+      <w:r>
+        <w:t>Any project involving many files benefits from a naming convention. We like to see the following format when you name your chapters:</w:t>
+      </w:r>
+    </w:p>
+    <w:p>
+      <w:pPr>
+        <w:pStyle w:val="Code"/>
+      </w:pPr>
+      <w:r>
+        <w:t>ch01.doc</w:t>
+      </w:r>
+    </w:p>
+    <w:p>
+      <w:pPr>
+        <w:pStyle w:val="BodyText"/>
+      </w:pPr>
+      <w:r>
+        <w:t>Optionally, you can choose to provide some additional text to jog your memory about each chapter's topic. For example:</w:t>
+      </w:r>
+    </w:p>
+    <w:p>
+      <w:pPr>
+        <w:pStyle w:val="Code"/>
+      </w:pPr>
+      <w:r>
+        <w:t>ch01_GettingStarted.doc</w:t>
+      </w:r>
+    </w:p>
+    <w:p>
+      <w:pPr>
+        <w:pStyle w:val="BodyText"/>
+      </w:pPr>
+      <w:r>
+        <w:t xml:space="preserve">Make sure the chapter number is first. Include the leading zero for chapters 1 through 9. Keep the format meticulously consistent. Don’t mix things up by giving us </w:t>
+      </w:r>
+      <w:r>
+        <w:rPr>
+          <w:rStyle w:val="Emphasis"/>
+        </w:rPr>
+        <w:t>ch01</w:t>
+      </w:r>
+      <w:r>
+        <w:t xml:space="preserve">, then </w:t>
+      </w:r>
+      <w:r>
+        <w:rPr>
+          <w:rStyle w:val="Emphasis"/>
+        </w:rPr>
+        <w:t>CH02</w:t>
+      </w:r>
+      <w:r>
+        <w:t xml:space="preserve">, and then </w:t>
+      </w:r>
+      <w:r>
+        <w:rPr>
+          <w:rStyle w:val="Emphasis"/>
+        </w:rPr>
+        <w:t>ch3</w:t>
+      </w:r>
+      <w:r>
+        <w:t xml:space="preserve">. Keep to </w:t>
+      </w:r>
+      <w:r>
+        <w:rPr>
+          <w:rStyle w:val="Emphasis"/>
+        </w:rPr>
+        <w:t>ch01</w:t>
+      </w:r>
+      <w:r>
+        <w:t xml:space="preserve"> all the time. That way the chapters sort correctly when we look at a file listing.</w:t>
+      </w:r>
+    </w:p>
+    <w:p>
+      <w:pPr>
+        <w:pStyle w:val="Heading1"/>
+      </w:pPr>
+      <w:r>
+        <w:rPr>
+          <w:b w:val="0"/>
+          <w:bCs w:val="0"/>
+        </w:rPr>
+        <w:br w:type="page"/>
+      </w:r>
+      <w:r>
+        <w:lastRenderedPageBreak/>
+        <w:t>Named Styles</w:t>
+      </w:r>
+    </w:p>
+    <w:p>
+      <w:pPr>
+        <w:pStyle w:val="BodyText"/>
+      </w:pPr>
+      <w:r>
+        <w:t xml:space="preserve">We like to think about writing a book chapter as being similar to building with Mega® Bloks. Our template provides a set of named paragraph styles. These are what you must use to write your chapter. You can't invent your own styles; you must use the building-blocks in the set. </w:t>
+      </w:r>
+    </w:p>
+    <w:p>
+      <w:pPr>
+        <w:pStyle w:val="BodyText"/>
+      </w:pPr>
+      <w:r>
+        <w:t>Figure 1-1 shows a typical view of this template as first opened in Word. The view varies between Mac OS X and Microsoft Windows, and between the various versions of Word, but you should see something similar to Figure 1-1. Notice the horizontal listing of named paragraph styles in the Ribbon, the first of which is Body Text, and then comes Bullet, and so on.</w:t>
       </w:r>
     </w:p>
     <w:p>
@@ -1240,10 +1339,10 @@
           <w:noProof/>
         </w:rPr>
         <w:drawing>
-          <wp:inline distT="0" distB="0" distL="0" distR="0" wp14:anchorId="351F41AA" wp14:editId="1B3D1F96">
+          <wp:inline distT="0" distB="0" distL="0" distR="0" wp14:anchorId="395000B3" wp14:editId="588B6FAA">
             <wp:extent cx="5029200" cy="2988310"/>
             <wp:effectExtent l="0" t="0" r="0" b="2540"/>
-            <wp:docPr id="3" name="Picture 3"/>
+            <wp:docPr id="9" name="Picture 9"/>
             <wp:cNvGraphicFramePr>
               <a:graphicFrameLocks xmlns:a="http://schemas.openxmlformats.org/drawingml/2006/main" noChangeAspect="1"/>
             </wp:cNvGraphicFramePr>
@@ -1251,7 +1350,7 @@
               <a:graphicData uri="http://schemas.openxmlformats.org/drawingml/2006/picture">
                 <pic:pic xmlns:pic="http://schemas.openxmlformats.org/drawingml/2006/picture">
                   <pic:nvPicPr>
-                    <pic:cNvPr id="0" name="Picture 7"/>
+                    <pic:cNvPr id="0" name="Picture 1"/>
                     <pic:cNvPicPr>
                       <a:picLocks noChangeAspect="1" noChangeArrowheads="1"/>
                     </pic:cNvPicPr>
@@ -1294,460 +1393,27 @@
         <w:pStyle w:val="Caption"/>
       </w:pPr>
       <w:r>
-        <w:t>Figure 1-7. A shot at the subsections within a main topic</w:t>
-      </w:r>
-    </w:p>
-    <w:p>
-      <w:r>
-        <w:t xml:space="preserve">Think of the approach we’ve described as "Just in Time" chapter and section planning. Plan the main headings just as you begin writing a chapter. Plan each section's subtopics just as you begin that section. Make a good faith effort to build a solid plan, because doing so will clarify your </w:t>
+        <w:t>Figure 1-1. Opening view of this template in Word 2010</w:t>
+      </w:r>
+    </w:p>
+    <w:p>
+      <w:pPr>
+        <w:pStyle w:val="BodyText"/>
+      </w:pPr>
+      <w:r>
+        <w:t xml:space="preserve">Pay attention to the Style group in the Ribbon. Click the chapter number at the top of this template to see the highlight move to indicate a Chapter Number paragraph. Click anywhere in the chapter's name and see that it's in a Chapter Title paragraph. Click into this paragraph that you’re reading now to see that it's a Body Text paragraph. </w:t>
+      </w:r>
+    </w:p>
+    <w:p>
+      <w:pPr>
+        <w:pStyle w:val="BodyText"/>
+      </w:pPr>
+      <w:r>
+        <w:t xml:space="preserve">Figure 1-1's initial view isn't very useful. It's too tedious to select styles from the in-Ribbon gallery. Each version of Word provides a different way to open a </w:t>
       </w:r>
       <w:r>
         <w:lastRenderedPageBreak/>
-        <w:t>thinking, and your writing! Then make adjustments as you go along, because you'll rarely nail the structure of a chapter or a section perfectly the first time.</w:t>
-      </w:r>
-    </w:p>
-    <w:p>
-      <w:pPr>
-        <w:pStyle w:val="NoteTipCaution"/>
-      </w:pPr>
-      <w:r>
-        <w:rPr>
-          <w:rStyle w:val="Strong"/>
-        </w:rPr>
-        <w:t>Note:</w:t>
-      </w:r>
-      <w:r>
-        <w:t xml:space="preserve"> Our template provides for a third level of heading. We recommend using it only when you're able to divide a Heading 2 section into small subsections of just a paragraph or two each. If you're writing Heading-3 sections more than half a page in this template, we recommend restructuring your content so as to avoid such large sections so deeply nested. </w:t>
-      </w:r>
-    </w:p>
-    <w:p>
-      <w:pPr>
-        <w:pStyle w:val="BodyText"/>
-      </w:pPr>
-      <w:r>
-        <w:t xml:space="preserve">Headings split a topic. Never allow just one main heading in a chapter, or just one subheading in a section. You can’t split something into just one piece, right? Anytime you divide a chapter or a section into sections or subsections, you must divide into at least two pieces. If you’ve written only one subheading in a section, then you either don’t need that subheading, or you need another that you’ve overlooked. </w:t>
-      </w:r>
-    </w:p>
-    <w:p>
-      <w:pPr>
-        <w:pStyle w:val="Heading1"/>
-      </w:pPr>
-      <w:r>
-        <w:t>Body Text</w:t>
-      </w:r>
-    </w:p>
-    <w:p>
-      <w:pPr>
-        <w:pStyle w:val="BodyText"/>
-      </w:pPr>
-      <w:r>
-        <w:t>Let body text carry the day. Write the preponderance of you content into plain old body text paragraphs such as this one. Imagine someone reading your chapter without being able to see the headings, figures, lists, or any other elements. Would that imaginary reader still get your message – just from the body text? Aim for that to be the case.</w:t>
-      </w:r>
-    </w:p>
-    <w:p>
-      <w:pPr>
-        <w:pStyle w:val="BodyText"/>
-      </w:pPr>
-      <w:r>
-        <w:t>Introduce everything. Begin each chapter with one to three paragraphs of introduction. Likewise, begin each section and subsection with a paragraph or two of introduction. Introduce special elements such as lists and figures and code examples from body text, before readers encounter them. You’ll see examples of how to write such introductions throughout this template.</w:t>
-      </w:r>
-    </w:p>
-    <w:p>
-      <w:pPr>
-        <w:pStyle w:val="BodyText"/>
-      </w:pPr>
-      <w:r>
-        <w:t>Avoid “stacking” of non-body-text elements whenever possible. Placing several figures, tables, or numbered code listings in succession can be ok if done in moderation, but in the main pages appear less cluttered and are easier to parse when robust amounts of body text intervene between other elements in the text.</w:t>
-      </w:r>
-    </w:p>
-    <w:p>
-      <w:pPr>
-        <w:pStyle w:val="Heading1"/>
-      </w:pPr>
-      <w:r>
-        <w:lastRenderedPageBreak/>
-        <w:t>Bold and Italic</w:t>
-      </w:r>
-    </w:p>
-    <w:p>
-      <w:pPr>
-        <w:pStyle w:val="BodyText"/>
-      </w:pPr>
-      <w:r>
-        <w:t xml:space="preserve">We support </w:t>
-      </w:r>
-      <w:r>
-        <w:rPr>
-          <w:rStyle w:val="Strong"/>
-        </w:rPr>
-        <w:t>bold</w:t>
-      </w:r>
-      <w:r>
-        <w:t xml:space="preserve"> and </w:t>
-      </w:r>
-      <w:r>
-        <w:rPr>
-          <w:rStyle w:val="Emphasis"/>
-        </w:rPr>
-        <w:t>italic</w:t>
-      </w:r>
-      <w:r>
-        <w:t xml:space="preserve"> text through two character styles named </w:t>
-      </w:r>
-      <w:r>
-        <w:rPr>
-          <w:rStyle w:val="Emphasis"/>
-        </w:rPr>
-        <w:t>Strong</w:t>
-      </w:r>
-      <w:r>
-        <w:t xml:space="preserve"> and </w:t>
-      </w:r>
-      <w:r>
-        <w:rPr>
-          <w:rStyle w:val="Emphasis"/>
-        </w:rPr>
-        <w:t>Emphasis</w:t>
-      </w:r>
-      <w:r>
-        <w:t xml:space="preserve">. Select text within a body paragraph that you want to be bold or italic, and then click Strong or Emphasis in the style panel. </w:t>
-      </w:r>
-    </w:p>
-    <w:p>
-      <w:pPr>
-        <w:pStyle w:val="BodyText"/>
-      </w:pPr>
-      <w:r>
-        <w:t xml:space="preserve">Be sparing in your use of bold. We generally prefer that you avoid bold, with term/definition lists being one of the few exceptions that we allow. You’ll see an example of those in the upcoming section on “Lists”. </w:t>
-      </w:r>
-    </w:p>
-    <w:p>
-      <w:pPr>
-        <w:pStyle w:val="BodyText"/>
-      </w:pPr>
-      <w:r>
-        <w:t xml:space="preserve">Use italic to introduce new terms. See how we used italic to introduce the named styles Strong and Emphasis in this section’s first paragraph. Italicize technical terms on first use, and provide a definition as well. From then on, you’re free to write those terms in normal text. </w:t>
-      </w:r>
-    </w:p>
-    <w:p>
-      <w:pPr>
-        <w:pStyle w:val="BodyText"/>
-      </w:pPr>
-      <w:r>
-        <w:t xml:space="preserve">Remove bold and italic formatting by selecting the text in question and pressing CTRL-Spacebar to clear the formatting. You may also be able to click the </w:t>
-      </w:r>
-      <w:r>
-        <w:rPr>
-          <w:rStyle w:val="Emphasis"/>
-        </w:rPr>
-        <w:t>Clear All</w:t>
-      </w:r>
-      <w:r>
-        <w:t xml:space="preserve"> option at the top of the style panel, though that option may not function in some Mac OS X versions of Word. </w:t>
-      </w:r>
-    </w:p>
-    <w:p>
-      <w:pPr>
-        <w:pStyle w:val="Heading1"/>
-      </w:pPr>
-      <w:r>
-        <w:t>Code Examples</w:t>
-      </w:r>
-    </w:p>
-    <w:p>
-      <w:pPr>
-        <w:pStyle w:val="BodyText"/>
-      </w:pPr>
-      <w:r>
-        <w:t xml:space="preserve">Lines of code can take the form of numbered and unnumbered examples. You may also include short snippets of code within body text paragraphs. Think carefully about whether to number examples, and be consistent in your approach throughout your book. </w:t>
-      </w:r>
-    </w:p>
-    <w:p>
-      <w:pPr>
-        <w:pStyle w:val="Heading2"/>
-      </w:pPr>
-      <w:r>
-        <w:t>Numbered Examples</w:t>
-      </w:r>
-    </w:p>
-    <w:p>
-      <w:pPr>
-        <w:pStyle w:val="BodyText"/>
-      </w:pPr>
-      <w:r>
-        <w:t xml:space="preserve">Listing 1-1 is a numbered example. It shows a simple query in the Oracle Database dialect of SQL. Create a numbered example by writing a Caption paragraph as shown, followed by one or more paragraphs in the Code style. Always introduce numbered examples by citing their number and saying what they do, as this paragraph does in the first two sentences. </w:t>
-      </w:r>
-    </w:p>
-    <w:p>
-      <w:pPr>
-        <w:pStyle w:val="Caption"/>
-      </w:pPr>
-      <w:r>
-        <w:t>Listing 1-1. A simple query in Oracle SQL</w:t>
-      </w:r>
-    </w:p>
-    <w:p>
-      <w:pPr>
-        <w:pStyle w:val="Code"/>
-      </w:pPr>
-      <w:r>
-        <w:t>SELECT *</w:t>
-      </w:r>
-    </w:p>
-    <w:p>
-      <w:pPr>
-        <w:pStyle w:val="Code"/>
-      </w:pPr>
-      <w:r>
-        <w:lastRenderedPageBreak/>
-        <w:t>FROM dual;</w:t>
-      </w:r>
-    </w:p>
-    <w:p>
-      <w:pPr>
-        <w:pStyle w:val="BodyText"/>
-      </w:pPr>
-      <w:r>
-        <w:t xml:space="preserve">Consistency is everything in writing. If you choose to number your examples, then you must do so in a way that is consistent as perceived by your readers. For example, some authors choose to show intermediate snippets in a section as unnumbered examples, building up to a final example at the end of the section that is numbered. </w:t>
-      </w:r>
-    </w:p>
-    <w:p>
-      <w:pPr>
-        <w:pStyle w:val="Heading2"/>
-      </w:pPr>
-      <w:r>
-        <w:t>Unnumbered Examples</w:t>
-      </w:r>
-    </w:p>
-    <w:p>
-      <w:pPr>
-        <w:pStyle w:val="BodyText"/>
-      </w:pPr>
-      <w:r>
-        <w:t xml:space="preserve">You can choose to show a snippet of code without numbering it. Following is the first line of the query from the previous section. This time there is no caption and number. </w:t>
-      </w:r>
-    </w:p>
-    <w:p>
-      <w:pPr>
-        <w:pStyle w:val="Code"/>
-      </w:pPr>
-      <w:r>
-        <w:t>SELECT *</w:t>
-      </w:r>
-    </w:p>
-    <w:p>
-      <w:pPr>
-        <w:pStyle w:val="BodyText"/>
-      </w:pPr>
-      <w:r>
-        <w:t>Terminate your introductory sentence with a colon when that sentence leads directly into an unnumbered listing. For example, the following version of the query specifies the column name:</w:t>
-      </w:r>
-    </w:p>
-    <w:p>
-      <w:pPr>
-        <w:pStyle w:val="Code"/>
-      </w:pPr>
-      <w:r>
-        <w:t>SELECT dummy</w:t>
-      </w:r>
-    </w:p>
-    <w:p>
-      <w:pPr>
-        <w:pStyle w:val="Code"/>
-      </w:pPr>
-      <w:r>
-        <w:t>FROM dual;</w:t>
-      </w:r>
-    </w:p>
-    <w:p>
-      <w:pPr>
-        <w:pStyle w:val="BodyText"/>
-      </w:pPr>
-      <w:r>
-        <w:t xml:space="preserve">The introduction to the first listing is the sentence “Following is the first line…”. That sentence does not terminate directly into the code example, so there is a period at the end of the sentence, </w:t>
-      </w:r>
-      <w:r>
-        <w:rPr>
-          <w:rStyle w:val="Emphasis"/>
-        </w:rPr>
-        <w:t>and</w:t>
-      </w:r>
-      <w:r>
-        <w:t xml:space="preserve"> at the end of the paragraph. The introduction to the second listing is the sentence “For example, the following version….”. That sentence </w:t>
-      </w:r>
-      <w:r>
-        <w:rPr>
-          <w:rStyle w:val="Emphasis"/>
-        </w:rPr>
-        <w:t>does</w:t>
-      </w:r>
-      <w:r>
-        <w:t xml:space="preserve"> terminate directly into the code example, hence the colon. </w:t>
-      </w:r>
-    </w:p>
-    <w:p>
-      <w:pPr>
-        <w:pStyle w:val="NoteTipCaution"/>
-      </w:pPr>
-      <w:r>
-        <w:rPr>
-          <w:rStyle w:val="Strong"/>
-        </w:rPr>
-        <w:t>Tip:</w:t>
-      </w:r>
-      <w:r>
-        <w:rPr>
-          <w:rStyle w:val="Emphasis"/>
-        </w:rPr>
-        <w:t xml:space="preserve"> Never</w:t>
-      </w:r>
-      <w:r>
-        <w:t xml:space="preserve"> use a colon to lead into a numbered listing. A colon is only ever appropriate when it is at the end of an introductory sentence that is followed immediately by lines of code. </w:t>
-      </w:r>
-    </w:p>
-    <w:p>
-      <w:pPr>
-        <w:pStyle w:val="BodyText"/>
-      </w:pPr>
-      <w:r>
-        <w:t>Listing 1-2 shows a final version of the query that returns the current date and time. It’s common in Oracle Database to invoke queries against dual to evaluate built-in functions such as sysdate.</w:t>
-      </w:r>
-    </w:p>
-    <w:p>
-      <w:pPr>
-        <w:pStyle w:val="Caption"/>
-      </w:pPr>
-      <w:r>
-        <w:t>Listing 1-2. Invoking dual to evaluate a function</w:t>
-      </w:r>
-    </w:p>
-    <w:p>
-      <w:pPr>
-        <w:pStyle w:val="Code"/>
-      </w:pPr>
-      <w:r>
-        <w:lastRenderedPageBreak/>
-        <w:t>SELECT sysdate</w:t>
-      </w:r>
-    </w:p>
-    <w:p>
-      <w:pPr>
-        <w:pStyle w:val="Code"/>
-      </w:pPr>
-      <w:r>
-        <w:t>FROM dual;</w:t>
-      </w:r>
-    </w:p>
-    <w:p>
-      <w:pPr>
-        <w:pStyle w:val="BodyText"/>
-      </w:pPr>
-      <w:r>
-        <w:t xml:space="preserve">The progression in this section shows how you might show a series of unnumbered examples leading up to a final example at the end of a section that is numbered. </w:t>
-      </w:r>
-    </w:p>
-    <w:p>
-      <w:pPr>
-        <w:pStyle w:val="Heading2"/>
-      </w:pPr>
-      <w:r>
-        <w:t>Tabs and Soft Returns</w:t>
-      </w:r>
-    </w:p>
-    <w:p>
-      <w:pPr>
-        <w:pStyle w:val="BodyText"/>
-      </w:pPr>
-      <w:r>
-        <w:t>Avoid tab characters and soft returns in your code examples. Some programming editors align columns of code via tab characters, and those get carried over into your chapter file when you copy and paste. Tab characters especially are trouble, as they can make your code appear wildly different in PDF files and the various eBook readers on the market.</w:t>
-      </w:r>
-    </w:p>
-    <w:p>
-      <w:pPr>
-        <w:pStyle w:val="BodyText"/>
-      </w:pPr>
-      <w:r>
-        <w:t xml:space="preserve">We recommend configuring Word to show tabs, paragraph marks, and soft returns. Doing so allows you to be sure of where your paragraphs really end, and you’re better able to spot unwanted tab and soft return characters. </w:t>
-      </w:r>
-    </w:p>
-    <w:p>
-      <w:pPr>
-        <w:pStyle w:val="Heading2"/>
-      </w:pPr>
-      <w:r>
-        <w:t>Code in Body Text</w:t>
-      </w:r>
-    </w:p>
-    <w:p>
-      <w:pPr>
-        <w:pStyle w:val="BodyText"/>
-        <w:rPr>
-          <w:rStyle w:val="Emphasis"/>
-        </w:rPr>
-      </w:pPr>
-      <w:r>
-        <w:t xml:space="preserve">You’ll often refer to keywords, variable names, properties of a class, and sometimes even expressions from within body text. For example, you might want to explain the </w:t>
-      </w:r>
-      <w:r>
-        <w:rPr>
-          <w:rStyle w:val="CodeInline"/>
-        </w:rPr>
-        <w:t>sysdate</w:t>
-      </w:r>
-      <w:r>
-        <w:t xml:space="preserve"> function from Listing 1-2. When referring to keywords and identifiers such as </w:t>
-      </w:r>
-      <w:r>
-        <w:rPr>
-          <w:rStyle w:val="CodeInline"/>
-        </w:rPr>
-        <w:t>SELECT</w:t>
-      </w:r>
-      <w:r>
-        <w:t xml:space="preserve"> and </w:t>
-      </w:r>
-      <w:r>
-        <w:rPr>
-          <w:rStyle w:val="CodeInline"/>
-        </w:rPr>
-        <w:t>sysdate</w:t>
-      </w:r>
-      <w:r>
-        <w:t xml:space="preserve">, or to fragments of code like the </w:t>
-      </w:r>
-      <w:r>
-        <w:rPr>
-          <w:rStyle w:val="CodeInline"/>
-        </w:rPr>
-        <w:t>from dual</w:t>
-      </w:r>
-      <w:r>
-        <w:t xml:space="preserve"> clause, highlight the code in question and apply the Code Inline style. Doing so causes the code to appear in a fixed-width typeface, helping readers distinguish your code from the body text surrounding it.</w:t>
-      </w:r>
-    </w:p>
-    <w:p>
-      <w:pPr>
-        <w:pStyle w:val="Heading1"/>
-      </w:pPr>
-      <w:r>
-        <w:t>Figures</w:t>
-      </w:r>
-    </w:p>
-    <w:p>
-      <w:pPr>
-        <w:pStyle w:val="BodyText"/>
-      </w:pPr>
-      <w:r>
-        <w:t xml:space="preserve">Every figure in your book should be numbered, captioned, and introduced. You’ve seen several correct examples already in this template. Most of our books have some combination of screen shots and diagrams. Some of our books have photographs as well. </w:t>
-      </w:r>
-    </w:p>
-    <w:p>
-      <w:pPr>
-        <w:pStyle w:val="BodyText"/>
-      </w:pPr>
-      <w:r>
-        <w:lastRenderedPageBreak/>
-        <w:t>Figure 1-8 shows how to insert a figure into your text. Create a Figure paragraph followed by a Caption paragraph. Place your image into the Figure paragraph. Format the figure's text-wrapping style as "In line with text" to have the figure treated as a single character within its paragraph.</w:t>
+        <w:t xml:space="preserve">vertical listing of styles that you can place to your left as you write. Figure 1-2 shows the tiny icon to click in Word 2010 for Microsoft Windows, and Figure 1-3 shows what to click in Word 2011 for Mac OS X. </w:t>
       </w:r>
     </w:p>
     <w:p>
@@ -1759,10 +1425,10 @@
           <w:noProof/>
         </w:rPr>
         <w:drawing>
-          <wp:inline distT="0" distB="0" distL="0" distR="0" wp14:anchorId="0B26F685" wp14:editId="1C6CE0F5">
-            <wp:extent cx="5029200" cy="2988310"/>
-            <wp:effectExtent l="0" t="0" r="0" b="2540"/>
-            <wp:docPr id="2" name="Picture 2"/>
+          <wp:inline distT="0" distB="0" distL="0" distR="0" wp14:anchorId="4D3793FD" wp14:editId="7C00D7BD">
+            <wp:extent cx="4958080" cy="1119505"/>
+            <wp:effectExtent l="0" t="0" r="0" b="4445"/>
+            <wp:docPr id="8" name="Picture 8"/>
             <wp:cNvGraphicFramePr>
               <a:graphicFrameLocks xmlns:a="http://schemas.openxmlformats.org/drawingml/2006/main" noChangeAspect="1"/>
             </wp:cNvGraphicFramePr>
@@ -1770,13 +1436,154 @@
               <a:graphicData uri="http://schemas.openxmlformats.org/drawingml/2006/picture">
                 <pic:pic xmlns:pic="http://schemas.openxmlformats.org/drawingml/2006/picture">
                   <pic:nvPicPr>
-                    <pic:cNvPr id="0" name="Picture 9"/>
+                    <pic:cNvPr id="0" name="Picture 2"/>
                     <pic:cNvPicPr>
                       <a:picLocks noChangeAspect="1" noChangeArrowheads="1"/>
                     </pic:cNvPicPr>
                   </pic:nvPicPr>
                   <pic:blipFill>
                     <a:blip r:embed="rId17">
+                      <a:extLst>
+                        <a:ext uri="{28A0092B-C50C-407E-A947-70E740481C1C}">
+                          <a14:useLocalDpi xmlns:a14="http://schemas.microsoft.com/office/drawing/2010/main" val="0"/>
+                        </a:ext>
+                      </a:extLst>
+                    </a:blip>
+                    <a:srcRect/>
+                    <a:stretch>
+                      <a:fillRect/>
+                    </a:stretch>
+                  </pic:blipFill>
+                  <pic:spPr bwMode="auto">
+                    <a:xfrm>
+                      <a:off x="0" y="0"/>
+                      <a:ext cx="4958080" cy="1119505"/>
+                    </a:xfrm>
+                    <a:prstGeom prst="rect">
+                      <a:avLst/>
+                    </a:prstGeom>
+                    <a:noFill/>
+                    <a:ln>
+                      <a:noFill/>
+                    </a:ln>
+                  </pic:spPr>
+                </pic:pic>
+              </a:graphicData>
+            </a:graphic>
+          </wp:inline>
+        </w:drawing>
+      </w:r>
+    </w:p>
+    <w:p>
+      <w:pPr>
+        <w:pStyle w:val="Caption"/>
+      </w:pPr>
+      <w:r>
+        <w:t>Figure 1-2. Icon to open a Styles panel in Word 2010 for Windows</w:t>
+      </w:r>
+    </w:p>
+    <w:p>
+      <w:pPr>
+        <w:pStyle w:val="Figure"/>
+      </w:pPr>
+      <w:r>
+        <w:rPr>
+          <w:noProof/>
+        </w:rPr>
+        <w:drawing>
+          <wp:inline distT="0" distB="0" distL="0" distR="0" wp14:anchorId="68353D41" wp14:editId="233ABF53">
+            <wp:extent cx="4611370" cy="997585"/>
+            <wp:effectExtent l="0" t="0" r="0" b="0"/>
+            <wp:docPr id="7" name="Picture 7"/>
+            <wp:cNvGraphicFramePr>
+              <a:graphicFrameLocks xmlns:a="http://schemas.openxmlformats.org/drawingml/2006/main" noChangeAspect="1"/>
+            </wp:cNvGraphicFramePr>
+            <a:graphic xmlns:a="http://schemas.openxmlformats.org/drawingml/2006/main">
+              <a:graphicData uri="http://schemas.openxmlformats.org/drawingml/2006/picture">
+                <pic:pic xmlns:pic="http://schemas.openxmlformats.org/drawingml/2006/picture">
+                  <pic:nvPicPr>
+                    <pic:cNvPr id="0" name="Picture 5"/>
+                    <pic:cNvPicPr>
+                      <a:picLocks noChangeAspect="1" noChangeArrowheads="1"/>
+                    </pic:cNvPicPr>
+                  </pic:nvPicPr>
+                  <pic:blipFill>
+                    <a:blip r:embed="rId18">
+                      <a:extLst>
+                        <a:ext uri="{28A0092B-C50C-407E-A947-70E740481C1C}">
+                          <a14:useLocalDpi xmlns:a14="http://schemas.microsoft.com/office/drawing/2010/main" val="0"/>
+                        </a:ext>
+                      </a:extLst>
+                    </a:blip>
+                    <a:srcRect/>
+                    <a:stretch>
+                      <a:fillRect/>
+                    </a:stretch>
+                  </pic:blipFill>
+                  <pic:spPr bwMode="auto">
+                    <a:xfrm>
+                      <a:off x="0" y="0"/>
+                      <a:ext cx="4611370" cy="997585"/>
+                    </a:xfrm>
+                    <a:prstGeom prst="rect">
+                      <a:avLst/>
+                    </a:prstGeom>
+                    <a:noFill/>
+                    <a:ln>
+                      <a:noFill/>
+                    </a:ln>
+                  </pic:spPr>
+                </pic:pic>
+              </a:graphicData>
+            </a:graphic>
+          </wp:inline>
+        </w:drawing>
+      </w:r>
+    </w:p>
+    <w:p>
+      <w:pPr>
+        <w:pStyle w:val="Caption"/>
+      </w:pPr>
+      <w:r>
+        <w:t>Figure 1-3. Icon to open a Styles panel in Word 2011 for OS X</w:t>
+      </w:r>
+    </w:p>
+    <w:p>
+      <w:pPr>
+        <w:pStyle w:val="BodyText"/>
+      </w:pPr>
+      <w:r>
+        <w:t xml:space="preserve">A Styles panel like the one at left in Figure 1-4 is what you're after. Now you can highlight or put your cursor into any paragraph and click a style name in the panel to apply the named style. In this way you should apply a named style to each and every paragraph in a chapter. </w:t>
+      </w:r>
+    </w:p>
+    <w:p>
+      <w:pPr>
+        <w:pStyle w:val="Figure"/>
+      </w:pPr>
+      <w:r>
+        <w:rPr>
+          <w:noProof/>
+        </w:rPr>
+        <w:lastRenderedPageBreak/>
+        <w:drawing>
+          <wp:inline distT="0" distB="0" distL="0" distR="0" wp14:anchorId="5D7BD97A" wp14:editId="4900D5D8">
+            <wp:extent cx="5029200" cy="2988310"/>
+            <wp:effectExtent l="0" t="0" r="0" b="2540"/>
+            <wp:docPr id="6" name="Picture 6"/>
+            <wp:cNvGraphicFramePr>
+              <a:graphicFrameLocks xmlns:a="http://schemas.openxmlformats.org/drawingml/2006/main" noChangeAspect="1"/>
+            </wp:cNvGraphicFramePr>
+            <a:graphic xmlns:a="http://schemas.openxmlformats.org/drawingml/2006/main">
+              <a:graphicData uri="http://schemas.openxmlformats.org/drawingml/2006/picture">
+                <pic:pic xmlns:pic="http://schemas.openxmlformats.org/drawingml/2006/picture">
+                  <pic:nvPicPr>
+                    <pic:cNvPr id="0" name="Picture 3"/>
+                    <pic:cNvPicPr>
+                      <a:picLocks noChangeAspect="1" noChangeArrowheads="1"/>
+                    </pic:cNvPicPr>
+                  </pic:nvPicPr>
+                  <pic:blipFill>
+                    <a:blip r:embed="rId19">
                       <a:extLst>
                         <a:ext uri="{28A0092B-C50C-407E-A947-70E740481C1C}">
                           <a14:useLocalDpi xmlns:a14="http://schemas.microsoft.com/office/drawing/2010/main" val="0"/>
@@ -1813,6 +1620,899 @@
         <w:pStyle w:val="Caption"/>
       </w:pPr>
       <w:r>
+        <w:t>Figure 1-4. Word 2010 with the Styles panel open to the left</w:t>
+      </w:r>
+    </w:p>
+    <w:p>
+      <w:pPr>
+        <w:pStyle w:val="BodyText"/>
+      </w:pPr>
+      <w:r>
+        <w:t>You can also select a style and begin typing. For example, you can select Body Text in a blank paragraph and begin typing a series of Body Text paragraphs one after the other. Some authors prefer to type an entire section as body text so as to stay focused on their content without distraction, and then go back afterward and apply other styles as needed.</w:t>
+      </w:r>
+    </w:p>
+    <w:p>
+      <w:pPr>
+        <w:pStyle w:val="BodyText"/>
+      </w:pPr>
+      <w:r>
+        <w:t xml:space="preserve">Don't leave blank paragraphs for spacing purposes, and don't leave any paragraphs without applying one of our styles to them. Use only our styles, and be sure that </w:t>
+      </w:r>
+      <w:r>
+        <w:rPr>
+          <w:rStyle w:val="Emphasis"/>
+        </w:rPr>
+        <w:t>every</w:t>
+      </w:r>
+      <w:r>
+        <w:t xml:space="preserve"> paragraph has one of our styles attached. </w:t>
+      </w:r>
+    </w:p>
+    <w:p>
+      <w:pPr>
+        <w:pStyle w:val="Heading1"/>
+      </w:pPr>
+      <w:r>
+        <w:t>Flowable Text</w:t>
+      </w:r>
+    </w:p>
+    <w:p>
+      <w:pPr>
+        <w:pStyle w:val="BodyText"/>
+      </w:pPr>
+      <w:r>
+        <w:t xml:space="preserve">Writing is not about the printed page anymore. The world is changed, and two-thirds or more of your readers will be on electronic devices. Good publishing in today's market is about creating </w:t>
+      </w:r>
+      <w:r>
+        <w:rPr>
+          <w:rStyle w:val="Emphasis"/>
+        </w:rPr>
+        <w:t>flowable text</w:t>
+      </w:r>
+      <w:r>
+        <w:t xml:space="preserve">. Everything you've ever read about writing for the web now applies to books. </w:t>
+      </w:r>
+    </w:p>
+    <w:p>
+      <w:pPr>
+        <w:pStyle w:val="BodyText"/>
+      </w:pPr>
+      <w:r>
+        <w:t xml:space="preserve">The left-side image in Figure 1-5 shows an example of complex formatting we now like to avoid. You're looking at a triple-level list as viewed from Amazon.com's Kindle app on the iPhone 5. The look begins to get awkward as </w:t>
+      </w:r>
+      <w:r>
+        <w:lastRenderedPageBreak/>
+        <w:t xml:space="preserve">nested items are increasingly pushed to the right. A large area of the display surface goes unused, and it's difficult for readers to come to grips with the three kingdoms when the top-level bullets are separated by many "pages" of nested content. </w:t>
+      </w:r>
+    </w:p>
+    <w:p>
+      <w:pPr>
+        <w:pStyle w:val="Figure"/>
+      </w:pPr>
+      <w:r>
+        <w:rPr>
+          <w:noProof/>
+        </w:rPr>
+        <w:drawing>
+          <wp:inline distT="0" distB="0" distL="0" distR="0" wp14:anchorId="7353089D" wp14:editId="294553BC">
+            <wp:extent cx="5029200" cy="4638040"/>
+            <wp:effectExtent l="0" t="0" r="0" b="0"/>
+            <wp:docPr id="5" name="Picture 5"/>
+            <wp:cNvGraphicFramePr>
+              <a:graphicFrameLocks xmlns:a="http://schemas.openxmlformats.org/drawingml/2006/main" noChangeAspect="1"/>
+            </wp:cNvGraphicFramePr>
+            <a:graphic xmlns:a="http://schemas.openxmlformats.org/drawingml/2006/main">
+              <a:graphicData uri="http://schemas.openxmlformats.org/drawingml/2006/picture">
+                <pic:pic xmlns:pic="http://schemas.openxmlformats.org/drawingml/2006/picture">
+                  <pic:nvPicPr>
+                    <pic:cNvPr id="0" name="Picture 4"/>
+                    <pic:cNvPicPr>
+                      <a:picLocks noChangeAspect="1" noChangeArrowheads="1"/>
+                    </pic:cNvPicPr>
+                  </pic:nvPicPr>
+                  <pic:blipFill>
+                    <a:blip r:embed="rId20">
+                      <a:extLst>
+                        <a:ext uri="{28A0092B-C50C-407E-A947-70E740481C1C}">
+                          <a14:useLocalDpi xmlns:a14="http://schemas.microsoft.com/office/drawing/2010/main" val="0"/>
+                        </a:ext>
+                      </a:extLst>
+                    </a:blip>
+                    <a:srcRect/>
+                    <a:stretch>
+                      <a:fillRect/>
+                    </a:stretch>
+                  </pic:blipFill>
+                  <pic:spPr bwMode="auto">
+                    <a:xfrm>
+                      <a:off x="0" y="0"/>
+                      <a:ext cx="5029200" cy="4638040"/>
+                    </a:xfrm>
+                    <a:prstGeom prst="rect">
+                      <a:avLst/>
+                    </a:prstGeom>
+                    <a:noFill/>
+                    <a:ln>
+                      <a:noFill/>
+                    </a:ln>
+                  </pic:spPr>
+                </pic:pic>
+              </a:graphicData>
+            </a:graphic>
+          </wp:inline>
+        </w:drawing>
+      </w:r>
+    </w:p>
+    <w:p>
+      <w:pPr>
+        <w:pStyle w:val="Caption"/>
+      </w:pPr>
+      <w:r>
+        <w:t>Figure 1-5. Complex versus simple formatting</w:t>
+      </w:r>
+    </w:p>
+    <w:p>
+      <w:pPr>
+        <w:pStyle w:val="BodyText"/>
+      </w:pPr>
+      <w:r>
+        <w:t xml:space="preserve">The right-side image shows a better way to present the same content. The look is more appealing to the eye because the column-width is consistent from top to bottom. List levels are presented independently, making it easy for readers on everything from tiny iPhones to large desktop browser windows to take in each level at a glance. None of the display's surface area goes to waste. </w:t>
+      </w:r>
+    </w:p>
+    <w:p>
+      <w:pPr>
+        <w:pStyle w:val="BodyText"/>
+      </w:pPr>
+      <w:r>
+        <w:t xml:space="preserve">Your content will be read from smart phones, tablets, Kindle devices, Nooks, web browsers on a PC, and last of all from the printed page. It's to your advantage to </w:t>
+      </w:r>
+      <w:r>
+        <w:lastRenderedPageBreak/>
+        <w:t>write simple content that can be reflowed onto devices no matter what their display dimensions. We've designed this template with the minimum-needed styles to help keep the content simple and flowable to any device.</w:t>
+      </w:r>
+    </w:p>
+    <w:p>
+      <w:pPr>
+        <w:pStyle w:val="NoteTipCaution"/>
+      </w:pPr>
+      <w:r>
+        <w:rPr>
+          <w:rStyle w:val="Strong"/>
+        </w:rPr>
+        <w:t>Tip:</w:t>
+      </w:r>
+      <w:r>
+        <w:t xml:space="preserve"> Do not obsess over pagination or whether figures fall on one page or another as you write in the template. Readers will see varying views depending upon whether they read in print, from the Kindle or the Nook, from an online service such as Springer Link, or from PDF. It is not possible, nor should you try, to optimize the layout of your content, because it is impossible to know in what medium and format readers will see it. </w:t>
+      </w:r>
+    </w:p>
+    <w:p>
+      <w:pPr>
+        <w:pStyle w:val="Heading1"/>
+      </w:pPr>
+      <w:r>
+        <w:t>Headings and Structure</w:t>
+      </w:r>
+    </w:p>
+    <w:p>
+      <w:pPr>
+        <w:pStyle w:val="BodyText"/>
+      </w:pPr>
+      <w:r>
+        <w:t>Chapters are composed of sections, and a section is a heading followed by content. It's a good idea when you begin to write a chapter to plan out the major topics. Write the main headings and be sure you're happy with how they flow before you begin writing their content. For example, Figure 1-6 shows our first cut at the main sections in this template as viewed from Word's Outline View.</w:t>
+      </w:r>
+    </w:p>
+    <w:p>
+      <w:pPr>
+        <w:pStyle w:val="Figure"/>
+      </w:pPr>
+      <w:r>
+        <w:rPr>
+          <w:noProof/>
+        </w:rPr>
+        <w:drawing>
+          <wp:inline distT="0" distB="0" distL="0" distR="0" wp14:anchorId="537E736F" wp14:editId="6984F968">
+            <wp:extent cx="5029200" cy="2988310"/>
+            <wp:effectExtent l="0" t="0" r="0" b="2540"/>
+            <wp:docPr id="4" name="Picture 4"/>
+            <wp:cNvGraphicFramePr>
+              <a:graphicFrameLocks xmlns:a="http://schemas.openxmlformats.org/drawingml/2006/main" noChangeAspect="1"/>
+            </wp:cNvGraphicFramePr>
+            <a:graphic xmlns:a="http://schemas.openxmlformats.org/drawingml/2006/main">
+              <a:graphicData uri="http://schemas.openxmlformats.org/drawingml/2006/picture">
+                <pic:pic xmlns:pic="http://schemas.openxmlformats.org/drawingml/2006/picture">
+                  <pic:nvPicPr>
+                    <pic:cNvPr id="0" name="Picture 6"/>
+                    <pic:cNvPicPr>
+                      <a:picLocks noChangeAspect="1" noChangeArrowheads="1"/>
+                    </pic:cNvPicPr>
+                  </pic:nvPicPr>
+                  <pic:blipFill>
+                    <a:blip r:embed="rId21">
+                      <a:extLst>
+                        <a:ext uri="{28A0092B-C50C-407E-A947-70E740481C1C}">
+                          <a14:useLocalDpi xmlns:a14="http://schemas.microsoft.com/office/drawing/2010/main" val="0"/>
+                        </a:ext>
+                      </a:extLst>
+                    </a:blip>
+                    <a:srcRect/>
+                    <a:stretch>
+                      <a:fillRect/>
+                    </a:stretch>
+                  </pic:blipFill>
+                  <pic:spPr bwMode="auto">
+                    <a:xfrm>
+                      <a:off x="0" y="0"/>
+                      <a:ext cx="5029200" cy="2988310"/>
+                    </a:xfrm>
+                    <a:prstGeom prst="rect">
+                      <a:avLst/>
+                    </a:prstGeom>
+                    <a:noFill/>
+                    <a:ln>
+                      <a:noFill/>
+                    </a:ln>
+                  </pic:spPr>
+                </pic:pic>
+              </a:graphicData>
+            </a:graphic>
+          </wp:inline>
+        </w:drawing>
+      </w:r>
+    </w:p>
+    <w:p>
+      <w:pPr>
+        <w:pStyle w:val="Caption"/>
+      </w:pPr>
+      <w:r>
+        <w:lastRenderedPageBreak/>
+        <w:t>Figure 1-6. Our first cut at this template's major topics</w:t>
+      </w:r>
+    </w:p>
+    <w:p>
+      <w:pPr>
+        <w:pStyle w:val="BodyText"/>
+      </w:pPr>
+      <w:r>
+        <w:t>You can also see in Figure 1-6 what we think of as the canonical form of a book chapter:</w:t>
+      </w:r>
+    </w:p>
+    <w:p>
+      <w:pPr>
+        <w:pStyle w:val="NumList"/>
+        <w:numPr>
+          <w:ilvl w:val="0"/>
+          <w:numId w:val="20"/>
+        </w:numPr>
+        <w:spacing w:line="316" w:lineRule="auto"/>
+      </w:pPr>
+      <w:r>
+        <w:t>Chapter number and title</w:t>
+      </w:r>
+    </w:p>
+    <w:p>
+      <w:pPr>
+        <w:pStyle w:val="NumList"/>
+        <w:numPr>
+          <w:ilvl w:val="0"/>
+          <w:numId w:val="20"/>
+        </w:numPr>
+        <w:spacing w:line="316" w:lineRule="auto"/>
+      </w:pPr>
+      <w:r>
+        <w:t>One to three paragraphs introducing the chapter</w:t>
+      </w:r>
+    </w:p>
+    <w:p>
+      <w:pPr>
+        <w:pStyle w:val="NumList"/>
+        <w:numPr>
+          <w:ilvl w:val="0"/>
+          <w:numId w:val="20"/>
+        </w:numPr>
+        <w:spacing w:line="316" w:lineRule="auto"/>
+      </w:pPr>
+      <w:r>
+        <w:t>Then the main sections in their proper order</w:t>
+      </w:r>
+    </w:p>
+    <w:p>
+      <w:pPr>
+        <w:pStyle w:val="BodyText"/>
+      </w:pPr>
+      <w:r>
+        <w:t xml:space="preserve">Apply the Heading-1 style to all your main headings. Select the heading paragraphs. Then press ALT-1, or click Heading 1 in the Styles panel shown earlier in Figure 1-4. </w:t>
+      </w:r>
+    </w:p>
+    <w:p>
+      <w:pPr>
+        <w:pStyle w:val="BodyText"/>
+      </w:pPr>
+      <w:r>
+        <w:t>Begin each main section by recursively applying the same approach and dividing each section into subsections. Figure 1-7 shows an example that is our first cut at subdividing the upcoming section on "Lists". Press ALT-2 or click Heading-2 in the Styles panel to mark the subheadings.</w:t>
+      </w:r>
+    </w:p>
+    <w:p>
+      <w:pPr>
+        <w:pStyle w:val="Figure"/>
+      </w:pPr>
+      <w:r>
+        <w:rPr>
+          <w:noProof/>
+        </w:rPr>
+        <w:drawing>
+          <wp:inline distT="0" distB="0" distL="0" distR="0" wp14:anchorId="351F41AA" wp14:editId="1B3D1F96">
+            <wp:extent cx="5029200" cy="2988310"/>
+            <wp:effectExtent l="0" t="0" r="0" b="2540"/>
+            <wp:docPr id="3" name="Picture 3"/>
+            <wp:cNvGraphicFramePr>
+              <a:graphicFrameLocks xmlns:a="http://schemas.openxmlformats.org/drawingml/2006/main" noChangeAspect="1"/>
+            </wp:cNvGraphicFramePr>
+            <a:graphic xmlns:a="http://schemas.openxmlformats.org/drawingml/2006/main">
+              <a:graphicData uri="http://schemas.openxmlformats.org/drawingml/2006/picture">
+                <pic:pic xmlns:pic="http://schemas.openxmlformats.org/drawingml/2006/picture">
+                  <pic:nvPicPr>
+                    <pic:cNvPr id="0" name="Picture 7"/>
+                    <pic:cNvPicPr>
+                      <a:picLocks noChangeAspect="1" noChangeArrowheads="1"/>
+                    </pic:cNvPicPr>
+                  </pic:nvPicPr>
+                  <pic:blipFill>
+                    <a:blip r:embed="rId22">
+                      <a:extLst>
+                        <a:ext uri="{28A0092B-C50C-407E-A947-70E740481C1C}">
+                          <a14:useLocalDpi xmlns:a14="http://schemas.microsoft.com/office/drawing/2010/main" val="0"/>
+                        </a:ext>
+                      </a:extLst>
+                    </a:blip>
+                    <a:srcRect/>
+                    <a:stretch>
+                      <a:fillRect/>
+                    </a:stretch>
+                  </pic:blipFill>
+                  <pic:spPr bwMode="auto">
+                    <a:xfrm>
+                      <a:off x="0" y="0"/>
+                      <a:ext cx="5029200" cy="2988310"/>
+                    </a:xfrm>
+                    <a:prstGeom prst="rect">
+                      <a:avLst/>
+                    </a:prstGeom>
+                    <a:noFill/>
+                    <a:ln>
+                      <a:noFill/>
+                    </a:ln>
+                  </pic:spPr>
+                </pic:pic>
+              </a:graphicData>
+            </a:graphic>
+          </wp:inline>
+        </w:drawing>
+      </w:r>
+    </w:p>
+    <w:p>
+      <w:pPr>
+        <w:pStyle w:val="Caption"/>
+      </w:pPr>
+      <w:r>
+        <w:t>Figure 1-7. A shot at the subsections within a main topic</w:t>
+      </w:r>
+    </w:p>
+    <w:p>
+      <w:r>
+        <w:t xml:space="preserve">Think of the approach we’ve described as "Just in Time" chapter and section planning. Plan the main headings just as you begin writing a chapter. Plan each section's subtopics just as you begin that section. Make a good faith effort to build a solid plan, because doing so will clarify your </w:t>
+      </w:r>
+      <w:r>
+        <w:lastRenderedPageBreak/>
+        <w:t>thinking, and your writing! Then make adjustments as you go along, because you'll rarely nail the structure of a chapter or a section perfectly the first time.</w:t>
+      </w:r>
+    </w:p>
+    <w:p>
+      <w:pPr>
+        <w:pStyle w:val="NoteTipCaution"/>
+      </w:pPr>
+      <w:r>
+        <w:rPr>
+          <w:rStyle w:val="Strong"/>
+        </w:rPr>
+        <w:t>Note:</w:t>
+      </w:r>
+      <w:r>
+        <w:t xml:space="preserve"> Our template provides for a third level of heading. We recommend using it only when you're able to divide a Heading 2 section into small subsections of just a paragraph or two each. If you're writing Heading-3 sections more than half a page in this template, we recommend restructuring your content so as to avoid such large sections so deeply nested. </w:t>
+      </w:r>
+    </w:p>
+    <w:p>
+      <w:pPr>
+        <w:pStyle w:val="BodyText"/>
+      </w:pPr>
+      <w:r>
+        <w:t xml:space="preserve">Headings split a topic. Never allow just one main heading in a chapter, or just one subheading in a section. You can’t split something into just one piece, right? Anytime you divide a chapter or a section into sections or subsections, you must divide into at least two pieces. If you’ve written only one subheading in a section, then you either don’t need that subheading, or you need another that you’ve overlooked. </w:t>
+      </w:r>
+    </w:p>
+    <w:p>
+      <w:pPr>
+        <w:pStyle w:val="Heading1"/>
+      </w:pPr>
+      <w:r>
+        <w:t>Body Text</w:t>
+      </w:r>
+    </w:p>
+    <w:p>
+      <w:pPr>
+        <w:pStyle w:val="BodyText"/>
+      </w:pPr>
+      <w:r>
+        <w:t>Let body text carry the day. Write the preponderance of you content into plain old body text paragraphs such as this one. Imagine someone reading your chapter without being able to see the headings, figures, lists, or any other elements. Would that imaginary reader still get your message – just from the body text? Aim for that to be the case.</w:t>
+      </w:r>
+    </w:p>
+    <w:p>
+      <w:pPr>
+        <w:pStyle w:val="BodyText"/>
+      </w:pPr>
+      <w:r>
+        <w:t>Introduce everything. Begin each chapter with one to three paragraphs of introduction. Likewise, begin each section and subsection with a paragraph or two of introduction. Introduce special elements such as lists and figures and code examples from body text, before readers encounter them. You’ll see examples of how to write such introductions throughout this template.</w:t>
+      </w:r>
+    </w:p>
+    <w:p>
+      <w:pPr>
+        <w:pStyle w:val="BodyText"/>
+      </w:pPr>
+      <w:r>
+        <w:t>Avoid “stacking” of non-body-text elements whenever possible. Placing several figures, tables, or numbered code listings in succession can be ok if done in moderation, but in the main pages appear less cluttered and are easier to parse when robust amounts of body text intervene between other elements in the text.</w:t>
+      </w:r>
+    </w:p>
+    <w:p>
+      <w:pPr>
+        <w:pStyle w:val="Heading1"/>
+      </w:pPr>
+      <w:r>
+        <w:lastRenderedPageBreak/>
+        <w:t>Bold and Italic</w:t>
+      </w:r>
+    </w:p>
+    <w:p>
+      <w:pPr>
+        <w:pStyle w:val="BodyText"/>
+      </w:pPr>
+      <w:r>
+        <w:t xml:space="preserve">We support </w:t>
+      </w:r>
+      <w:r>
+        <w:rPr>
+          <w:rStyle w:val="Strong"/>
+        </w:rPr>
+        <w:t>bold</w:t>
+      </w:r>
+      <w:r>
+        <w:t xml:space="preserve"> and </w:t>
+      </w:r>
+      <w:r>
+        <w:rPr>
+          <w:rStyle w:val="Emphasis"/>
+        </w:rPr>
+        <w:t>italic</w:t>
+      </w:r>
+      <w:r>
+        <w:t xml:space="preserve"> text through two character styles named </w:t>
+      </w:r>
+      <w:r>
+        <w:rPr>
+          <w:rStyle w:val="Emphasis"/>
+        </w:rPr>
+        <w:t>Strong</w:t>
+      </w:r>
+      <w:r>
+        <w:t xml:space="preserve"> and </w:t>
+      </w:r>
+      <w:r>
+        <w:rPr>
+          <w:rStyle w:val="Emphasis"/>
+        </w:rPr>
+        <w:t>Emphasis</w:t>
+      </w:r>
+      <w:r>
+        <w:t xml:space="preserve">. Select text within a body paragraph that you want to be bold or italic, and then click Strong or Emphasis in the style panel. </w:t>
+      </w:r>
+    </w:p>
+    <w:p>
+      <w:pPr>
+        <w:pStyle w:val="BodyText"/>
+      </w:pPr>
+      <w:r>
+        <w:t xml:space="preserve">Be sparing in your use of bold. We generally prefer that you avoid bold, with term/definition lists being one of the few exceptions that we allow. You’ll see an example of those in the upcoming section on “Lists”. </w:t>
+      </w:r>
+    </w:p>
+    <w:p>
+      <w:pPr>
+        <w:pStyle w:val="BodyText"/>
+      </w:pPr>
+      <w:r>
+        <w:t xml:space="preserve">Use italic to introduce new terms. See how we used italic to introduce the named styles Strong and Emphasis in this section’s first paragraph. Italicize technical terms on first use, and provide a definition as well. From then on, you’re free to write those terms in normal text. </w:t>
+      </w:r>
+    </w:p>
+    <w:p>
+      <w:pPr>
+        <w:pStyle w:val="BodyText"/>
+      </w:pPr>
+      <w:r>
+        <w:t xml:space="preserve">Remove bold and italic formatting by selecting the text in question and pressing CTRL-Spacebar to clear the formatting. You may also be able to click the </w:t>
+      </w:r>
+      <w:r>
+        <w:rPr>
+          <w:rStyle w:val="Emphasis"/>
+        </w:rPr>
+        <w:t>Clear All</w:t>
+      </w:r>
+      <w:r>
+        <w:t xml:space="preserve"> option at the top of the style panel, though that option may not function in some Mac OS X versions of Word. </w:t>
+      </w:r>
+    </w:p>
+    <w:p>
+      <w:pPr>
+        <w:pStyle w:val="Heading1"/>
+      </w:pPr>
+      <w:r>
+        <w:t>Code Examples</w:t>
+      </w:r>
+    </w:p>
+    <w:p>
+      <w:pPr>
+        <w:pStyle w:val="BodyText"/>
+      </w:pPr>
+      <w:r>
+        <w:t xml:space="preserve">Lines of code can take the form of numbered and unnumbered examples. You may also include short snippets of code within body text paragraphs. Think carefully about whether to number examples, and be consistent in your approach throughout your book. </w:t>
+      </w:r>
+    </w:p>
+    <w:p>
+      <w:pPr>
+        <w:pStyle w:val="Heading2"/>
+      </w:pPr>
+      <w:r>
+        <w:t>Numbered Examples</w:t>
+      </w:r>
+    </w:p>
+    <w:p>
+      <w:pPr>
+        <w:pStyle w:val="BodyText"/>
+      </w:pPr>
+      <w:r>
+        <w:t xml:space="preserve">Listing 1-1 is a numbered example. It shows a simple query in the Oracle Database dialect of SQL. Create a numbered example by writing a Caption paragraph as shown, followed by one or more paragraphs in the Code style. Always introduce numbered examples by citing their number and saying what they do, as this paragraph does in the first two sentences. </w:t>
+      </w:r>
+    </w:p>
+    <w:p>
+      <w:pPr>
+        <w:pStyle w:val="Caption"/>
+      </w:pPr>
+      <w:r>
+        <w:t>Listing 1-1. A simple query in Oracle SQL</w:t>
+      </w:r>
+    </w:p>
+    <w:p>
+      <w:pPr>
+        <w:pStyle w:val="Code"/>
+      </w:pPr>
+      <w:r>
+        <w:t>SELECT *</w:t>
+      </w:r>
+    </w:p>
+    <w:p>
+      <w:pPr>
+        <w:pStyle w:val="Code"/>
+      </w:pPr>
+      <w:r>
+        <w:lastRenderedPageBreak/>
+        <w:t>FROM dual;</w:t>
+      </w:r>
+    </w:p>
+    <w:p>
+      <w:pPr>
+        <w:pStyle w:val="BodyText"/>
+      </w:pPr>
+      <w:r>
+        <w:t xml:space="preserve">Consistency is everything in writing. If you choose to number your examples, then you must do so in a way that is consistent as perceived by your readers. For example, some authors choose to show intermediate snippets in a section as unnumbered examples, building up to a final example at the end of the section that is numbered. </w:t>
+      </w:r>
+    </w:p>
+    <w:p>
+      <w:pPr>
+        <w:pStyle w:val="Heading2"/>
+      </w:pPr>
+      <w:r>
+        <w:t>Unnumbered Examples</w:t>
+      </w:r>
+    </w:p>
+    <w:p>
+      <w:pPr>
+        <w:pStyle w:val="BodyText"/>
+      </w:pPr>
+      <w:r>
+        <w:t xml:space="preserve">You can choose to show a snippet of code without numbering it. Following is the first line of the query from the previous section. This time there is no caption and number. </w:t>
+      </w:r>
+    </w:p>
+    <w:p>
+      <w:pPr>
+        <w:pStyle w:val="Code"/>
+      </w:pPr>
+      <w:r>
+        <w:t>SELECT *</w:t>
+      </w:r>
+    </w:p>
+    <w:p>
+      <w:pPr>
+        <w:pStyle w:val="BodyText"/>
+      </w:pPr>
+      <w:r>
+        <w:t>Terminate your introductory sentence with a colon when that sentence leads directly into an unnumbered listing. For example, the following version of the query specifies the column name:</w:t>
+      </w:r>
+    </w:p>
+    <w:p>
+      <w:pPr>
+        <w:pStyle w:val="Code"/>
+      </w:pPr>
+      <w:r>
+        <w:t>SELECT dummy</w:t>
+      </w:r>
+    </w:p>
+    <w:p>
+      <w:pPr>
+        <w:pStyle w:val="Code"/>
+      </w:pPr>
+      <w:r>
+        <w:t>FROM dual;</w:t>
+      </w:r>
+    </w:p>
+    <w:p>
+      <w:pPr>
+        <w:pStyle w:val="BodyText"/>
+      </w:pPr>
+      <w:r>
+        <w:t xml:space="preserve">The introduction to the first listing is the sentence “Following is the first line…”. That sentence does not terminate directly into the code example, so there is a period at the end of the sentence, </w:t>
+      </w:r>
+      <w:r>
+        <w:rPr>
+          <w:rStyle w:val="Emphasis"/>
+        </w:rPr>
+        <w:t>and</w:t>
+      </w:r>
+      <w:r>
+        <w:t xml:space="preserve"> at the end of the paragraph. The introduction to the second listing is the sentence “For example, the following version….”. That sentence </w:t>
+      </w:r>
+      <w:r>
+        <w:rPr>
+          <w:rStyle w:val="Emphasis"/>
+        </w:rPr>
+        <w:t>does</w:t>
+      </w:r>
+      <w:r>
+        <w:t xml:space="preserve"> terminate directly into the code example, hence the colon. </w:t>
+      </w:r>
+    </w:p>
+    <w:p>
+      <w:pPr>
+        <w:pStyle w:val="NoteTipCaution"/>
+      </w:pPr>
+      <w:r>
+        <w:rPr>
+          <w:rStyle w:val="Strong"/>
+        </w:rPr>
+        <w:t>Tip:</w:t>
+      </w:r>
+      <w:r>
+        <w:rPr>
+          <w:rStyle w:val="Emphasis"/>
+        </w:rPr>
+        <w:t xml:space="preserve"> Never</w:t>
+      </w:r>
+      <w:r>
+        <w:t xml:space="preserve"> use a colon to lead into a numbered listing. A colon is only ever appropriate when it is at the end of an introductory sentence that is followed immediately by lines of code. </w:t>
+      </w:r>
+    </w:p>
+    <w:p>
+      <w:pPr>
+        <w:pStyle w:val="BodyText"/>
+      </w:pPr>
+      <w:r>
+        <w:t>Listing 1-2 shows a final version of the query that returns the current date and time. It’s common in Oracle Database to invoke queries against dual to evaluate built-in functions such as sysdate.</w:t>
+      </w:r>
+    </w:p>
+    <w:p>
+      <w:pPr>
+        <w:pStyle w:val="Caption"/>
+      </w:pPr>
+      <w:r>
+        <w:t>Listing 1-2. Invoking dual to evaluate a function</w:t>
+      </w:r>
+    </w:p>
+    <w:p>
+      <w:pPr>
+        <w:pStyle w:val="Code"/>
+      </w:pPr>
+      <w:r>
+        <w:lastRenderedPageBreak/>
+        <w:t>SELECT sysdate</w:t>
+      </w:r>
+    </w:p>
+    <w:p>
+      <w:pPr>
+        <w:pStyle w:val="Code"/>
+      </w:pPr>
+      <w:r>
+        <w:t>FROM dual;</w:t>
+      </w:r>
+    </w:p>
+    <w:p>
+      <w:pPr>
+        <w:pStyle w:val="BodyText"/>
+      </w:pPr>
+      <w:r>
+        <w:t xml:space="preserve">The progression in this section shows how you might show a series of unnumbered examples leading up to a final example at the end of a section that is numbered. </w:t>
+      </w:r>
+    </w:p>
+    <w:p>
+      <w:pPr>
+        <w:pStyle w:val="Heading2"/>
+      </w:pPr>
+      <w:r>
+        <w:t>Tabs and Soft Returns</w:t>
+      </w:r>
+    </w:p>
+    <w:p>
+      <w:pPr>
+        <w:pStyle w:val="BodyText"/>
+      </w:pPr>
+      <w:r>
+        <w:t>Avoid tab characters and soft returns in your code examples. Some programming editors align columns of code via tab characters, and those get carried over into your chapter file when you copy and paste. Tab characters especially are trouble, as they can make your code appear wildly different in PDF files and the various eBook readers on the market.</w:t>
+      </w:r>
+    </w:p>
+    <w:p>
+      <w:pPr>
+        <w:pStyle w:val="BodyText"/>
+      </w:pPr>
+      <w:r>
+        <w:t xml:space="preserve">We recommend configuring Word to show tabs, paragraph marks, and soft returns. Doing so allows you to be sure of where your paragraphs really end, and you’re better able to spot unwanted tab and soft return characters. </w:t>
+      </w:r>
+    </w:p>
+    <w:p>
+      <w:pPr>
+        <w:pStyle w:val="Heading2"/>
+      </w:pPr>
+      <w:r>
+        <w:t>Code in Body Text</w:t>
+      </w:r>
+    </w:p>
+    <w:p>
+      <w:pPr>
+        <w:pStyle w:val="BodyText"/>
+        <w:rPr>
+          <w:rStyle w:val="Emphasis"/>
+        </w:rPr>
+      </w:pPr>
+      <w:r>
+        <w:t xml:space="preserve">You’ll often refer to keywords, variable names, properties of a class, and sometimes even expressions from within body text. For example, you might want to explain the </w:t>
+      </w:r>
+      <w:r>
+        <w:rPr>
+          <w:rStyle w:val="CodeInline"/>
+        </w:rPr>
+        <w:t>sysdate</w:t>
+      </w:r>
+      <w:r>
+        <w:t xml:space="preserve"> function from Listing 1-2. When referring to keywords and identifiers such as </w:t>
+      </w:r>
+      <w:r>
+        <w:rPr>
+          <w:rStyle w:val="CodeInline"/>
+        </w:rPr>
+        <w:t>SELECT</w:t>
+      </w:r>
+      <w:r>
+        <w:t xml:space="preserve"> and </w:t>
+      </w:r>
+      <w:r>
+        <w:rPr>
+          <w:rStyle w:val="CodeInline"/>
+        </w:rPr>
+        <w:t>sysdate</w:t>
+      </w:r>
+      <w:r>
+        <w:t xml:space="preserve">, or to fragments of code like the </w:t>
+      </w:r>
+      <w:r>
+        <w:rPr>
+          <w:rStyle w:val="CodeInline"/>
+        </w:rPr>
+        <w:t>from dual</w:t>
+      </w:r>
+      <w:r>
+        <w:t xml:space="preserve"> clause, highlight the code in question and apply the Code Inline style. Doing so causes the code to appear in a fixed-width typeface, helping readers distinguish your code from the body text surrounding it.</w:t>
+      </w:r>
+    </w:p>
+    <w:p>
+      <w:pPr>
+        <w:pStyle w:val="Heading1"/>
+      </w:pPr>
+      <w:r>
+        <w:t>Figures</w:t>
+      </w:r>
+    </w:p>
+    <w:p>
+      <w:pPr>
+        <w:pStyle w:val="BodyText"/>
+      </w:pPr>
+      <w:r>
+        <w:t xml:space="preserve">Every figure in your book should be numbered, captioned, and introduced. You’ve seen several correct examples already in this template. Most of our books have some combination of screen shots and diagrams. Some of our books have photographs as well. </w:t>
+      </w:r>
+    </w:p>
+    <w:p>
+      <w:pPr>
+        <w:pStyle w:val="BodyText"/>
+      </w:pPr>
+      <w:r>
+        <w:lastRenderedPageBreak/>
+        <w:t>Figure 1-8 shows how to insert a figure into your text. Create a Figure paragraph followed by a Caption paragraph. Place your image into the Figure paragraph. Format the figure's text-wrapping style as "In line with text" to have the figure treated as a single character within its paragraph.</w:t>
+      </w:r>
+    </w:p>
+    <w:p>
+      <w:pPr>
+        <w:pStyle w:val="Figure"/>
+      </w:pPr>
+      <w:r>
+        <w:rPr>
+          <w:noProof/>
+        </w:rPr>
+        <w:drawing>
+          <wp:inline distT="0" distB="0" distL="0" distR="0" wp14:anchorId="0B26F685" wp14:editId="1C6CE0F5">
+            <wp:extent cx="5029200" cy="2988310"/>
+            <wp:effectExtent l="0" t="0" r="0" b="2540"/>
+            <wp:docPr id="2" name="Picture 2"/>
+            <wp:cNvGraphicFramePr>
+              <a:graphicFrameLocks xmlns:a="http://schemas.openxmlformats.org/drawingml/2006/main" noChangeAspect="1"/>
+            </wp:cNvGraphicFramePr>
+            <a:graphic xmlns:a="http://schemas.openxmlformats.org/drawingml/2006/main">
+              <a:graphicData uri="http://schemas.openxmlformats.org/drawingml/2006/picture">
+                <pic:pic xmlns:pic="http://schemas.openxmlformats.org/drawingml/2006/picture">
+                  <pic:nvPicPr>
+                    <pic:cNvPr id="0" name="Picture 9"/>
+                    <pic:cNvPicPr>
+                      <a:picLocks noChangeAspect="1" noChangeArrowheads="1"/>
+                    </pic:cNvPicPr>
+                  </pic:nvPicPr>
+                  <pic:blipFill>
+                    <a:blip r:embed="rId23">
+                      <a:extLst>
+                        <a:ext uri="{28A0092B-C50C-407E-A947-70E740481C1C}">
+                          <a14:useLocalDpi xmlns:a14="http://schemas.microsoft.com/office/drawing/2010/main" val="0"/>
+                        </a:ext>
+                      </a:extLst>
+                    </a:blip>
+                    <a:srcRect/>
+                    <a:stretch>
+                      <a:fillRect/>
+                    </a:stretch>
+                  </pic:blipFill>
+                  <pic:spPr bwMode="auto">
+                    <a:xfrm>
+                      <a:off x="0" y="0"/>
+                      <a:ext cx="5029200" cy="2988310"/>
+                    </a:xfrm>
+                    <a:prstGeom prst="rect">
+                      <a:avLst/>
+                    </a:prstGeom>
+                    <a:noFill/>
+                    <a:ln>
+                      <a:noFill/>
+                    </a:ln>
+                  </pic:spPr>
+                </pic:pic>
+              </a:graphicData>
+            </a:graphic>
+          </wp:inline>
+        </w:drawing>
+      </w:r>
+    </w:p>
+    <w:p>
+      <w:pPr>
+        <w:pStyle w:val="Caption"/>
+      </w:pPr>
+      <w:r>
         <w:t>Figure 1-8. Placing a figure</w:t>
       </w:r>
     </w:p>
@@ -1881,7 +2581,7 @@
                     </pic:cNvPicPr>
                   </pic:nvPicPr>
                   <pic:blipFill>
-                    <a:blip r:embed="rId18">
+                    <a:blip r:embed="rId24">
                       <a:extLst>
                         <a:ext uri="{28A0092B-C50C-407E-A947-70E740481C1C}">
                           <a14:useLocalDpi xmlns:a14="http://schemas.microsoft.com/office/drawing/2010/main" val="0"/>
@@ -4322,7 +5022,7 @@
       <w:r>
         <w:t xml:space="preserve">Treat URLs such as </w:t>
       </w:r>
-      <w:hyperlink r:id="rId19" w:history="1">
+      <w:hyperlink r:id="rId25" w:history="1">
         <w:r>
           <w:rPr>
             <w:rStyle w:val="Emphasis"/>
@@ -4333,7 +5033,7 @@
       <w:r>
         <w:t xml:space="preserve"> and </w:t>
       </w:r>
-      <w:hyperlink r:id="rId20" w:history="1">
+      <w:hyperlink r:id="rId26" w:history="1">
         <w:r>
           <w:rPr>
             <w:rStyle w:val="Emphasis"/>
@@ -4474,12 +5174,12 @@
       </w:pPr>
     </w:p>
     <w:sectPr>
-      <w:headerReference w:type="even" r:id="rId21"/>
-      <w:headerReference w:type="default" r:id="rId22"/>
-      <w:footerReference w:type="even" r:id="rId23"/>
-      <w:footerReference w:type="default" r:id="rId24"/>
-      <w:headerReference w:type="first" r:id="rId25"/>
-      <w:footerReference w:type="first" r:id="rId26"/>
+      <w:headerReference w:type="even" r:id="rId27"/>
+      <w:headerReference w:type="default" r:id="rId28"/>
+      <w:footerReference w:type="even" r:id="rId29"/>
+      <w:footerReference w:type="default" r:id="rId30"/>
+      <w:headerReference w:type="first" r:id="rId31"/>
+      <w:footerReference w:type="first" r:id="rId32"/>
       <w:pgSz w:w="10080" w:h="14400"/>
       <w:pgMar w:top="1080" w:right="1080" w:bottom="1080" w:left="1080" w:header="720" w:footer="720" w:gutter="0"/>
       <w:cols w:space="720"/>
@@ -4564,6 +5264,30 @@
       <w:r>
         <w:continuationSeparator/>
       </w:r>
+    </w:p>
+  </w:footnote>
+  <w:footnote w:id="1">
+    <w:p>
+      <w:pPr>
+        <w:pStyle w:val="FootnoteText"/>
+      </w:pPr>
+      <w:r>
+        <w:rPr>
+          <w:rStyle w:val="FootnoteReference"/>
+        </w:rPr>
+        <w:footnoteRef/>
+      </w:r>
+      <w:r>
+        <w:t xml:space="preserve"> If you are not sure of this URI, you can look it up on the Azure Portal: </w:t>
+      </w:r>
+      <w:hyperlink r:id="rId1" w:history="1">
+        <w:r>
+          <w:rPr>
+            <w:rStyle w:val="Hyperlink"/>
+          </w:rPr>
+          <w:t>https://azure.microsoft.com/</w:t>
+        </w:r>
+      </w:hyperlink>
     </w:p>
   </w:footnote>
 </w:footnotes>
@@ -6790,7 +7514,7 @@
 </file>
 
 <file path=customXml/itemProps1.xml><?xml version="1.0" encoding="utf-8"?>
-<ds:datastoreItem xmlns:ds="http://schemas.openxmlformats.org/officeDocument/2006/customXml" ds:itemID="{81A281BA-3727-4971-91CC-4425DF0791CF}">
+<ds:datastoreItem xmlns:ds="http://schemas.openxmlformats.org/officeDocument/2006/customXml" ds:itemID="{8507EA99-3028-4454-AFBC-B1A8EF5D3358}">
   <ds:schemaRefs>
     <ds:schemaRef ds:uri="http://schemas.openxmlformats.org/officeDocument/2006/bibliography"/>
   </ds:schemaRefs>

</xml_diff>